<commit_message>
Flere krav og start på use-case diagram.
</commit_message>
<xml_diff>
--- a/Analysis and design/Krav.docx
+++ b/Analysis and design/Krav.docx
@@ -14,7 +14,7 @@
     </w:p>
     <w:p>
       <w:pPr>
-        <w:pStyle w:val="Heading1"/>
+        <w:pStyle w:val="Overskrift1"/>
         <w:numPr>
           <w:ilvl w:val="0"/>
           <w:numId w:val="3"/>
@@ -40,7 +40,7 @@
     </w:p>
     <w:p>
       <w:pPr>
-        <w:pStyle w:val="BodyText"/>
+        <w:pStyle w:val="Brdtekst"/>
       </w:pPr>
       <w:bookmarkStart w:id="4" w:name="_Toc229650063"/>
       <w:bookmarkStart w:id="5" w:name="_Toc230252495"/>
@@ -104,7 +104,7 @@
     </w:p>
     <w:p>
       <w:pPr>
-        <w:pStyle w:val="Heading2"/>
+        <w:pStyle w:val="Overskrift2"/>
       </w:pPr>
       <w:r>
         <w:t>Funktionelle KraV</w:t>
@@ -112,12 +112,12 @@
     </w:p>
     <w:tbl>
       <w:tblPr>
-        <w:tblStyle w:val="TableGrid"/>
+        <w:tblStyle w:val="Tabel-Gitter"/>
         <w:tblW w:w="0" w:type="auto"/>
         <w:tblLook w:val="04A0"/>
       </w:tblPr>
       <w:tblGrid>
-        <w:gridCol w:w="534"/>
+        <w:gridCol w:w="572"/>
         <w:gridCol w:w="6945"/>
         <w:gridCol w:w="968"/>
       </w:tblGrid>
@@ -129,7 +129,7 @@
           </w:tcPr>
           <w:p>
             <w:pPr>
-              <w:pStyle w:val="BodyText"/>
+              <w:pStyle w:val="Brdtekst"/>
               <w:ind w:firstLine="0"/>
               <w:rPr>
                 <w:lang w:val="da-DK"/>
@@ -150,7 +150,7 @@
           </w:tcPr>
           <w:p>
             <w:pPr>
-              <w:pStyle w:val="BodyText"/>
+              <w:pStyle w:val="Brdtekst"/>
               <w:ind w:firstLine="0"/>
               <w:rPr>
                 <w:lang w:val="da-DK"/>
@@ -171,7 +171,7 @@
           </w:tcPr>
           <w:p>
             <w:pPr>
-              <w:pStyle w:val="BodyText"/>
+              <w:pStyle w:val="Brdtekst"/>
               <w:ind w:firstLine="0"/>
               <w:rPr>
                 <w:lang w:val="da-DK"/>
@@ -193,7 +193,7 @@
           </w:tcPr>
           <w:p>
             <w:pPr>
-              <w:pStyle w:val="BodyText"/>
+              <w:pStyle w:val="Brdtekst"/>
               <w:ind w:firstLine="0"/>
               <w:rPr>
                 <w:lang w:val="da-DK"/>
@@ -213,7 +213,7 @@
           </w:tcPr>
           <w:p>
             <w:pPr>
-              <w:pStyle w:val="BodyText"/>
+              <w:pStyle w:val="Brdtekst"/>
               <w:ind w:firstLine="0"/>
               <w:rPr>
                 <w:lang w:val="da-DK"/>
@@ -233,7 +233,7 @@
           </w:tcPr>
           <w:p>
             <w:pPr>
-              <w:pStyle w:val="BodyText"/>
+              <w:pStyle w:val="Brdtekst"/>
               <w:ind w:firstLine="0"/>
               <w:rPr>
                 <w:lang w:val="da-DK"/>
@@ -255,7 +255,7 @@
           </w:tcPr>
           <w:p>
             <w:pPr>
-              <w:pStyle w:val="BodyText"/>
+              <w:pStyle w:val="Brdtekst"/>
               <w:ind w:firstLine="0"/>
               <w:rPr>
                 <w:lang w:val="da-DK"/>
@@ -275,7 +275,7 @@
           </w:tcPr>
           <w:p>
             <w:pPr>
-              <w:pStyle w:val="BodyText"/>
+              <w:pStyle w:val="Brdtekst"/>
               <w:ind w:firstLine="0"/>
               <w:rPr>
                 <w:lang w:val="da-DK"/>
@@ -351,7 +351,7 @@
           </w:tcPr>
           <w:p>
             <w:pPr>
-              <w:pStyle w:val="BodyText"/>
+              <w:pStyle w:val="Brdtekst"/>
               <w:ind w:firstLine="0"/>
               <w:rPr>
                 <w:lang w:val="da-DK"/>
@@ -373,7 +373,7 @@
           </w:tcPr>
           <w:p>
             <w:pPr>
-              <w:pStyle w:val="BodyText"/>
+              <w:pStyle w:val="Brdtekst"/>
               <w:ind w:firstLine="0"/>
               <w:rPr>
                 <w:lang w:val="da-DK"/>
@@ -393,7 +393,7 @@
           </w:tcPr>
           <w:p>
             <w:pPr>
-              <w:pStyle w:val="BodyText"/>
+              <w:pStyle w:val="Brdtekst"/>
               <w:ind w:firstLine="0"/>
               <w:rPr>
                 <w:lang w:val="da-DK"/>
@@ -427,7 +427,7 @@
           </w:tcPr>
           <w:p>
             <w:pPr>
-              <w:pStyle w:val="BodyText"/>
+              <w:pStyle w:val="Brdtekst"/>
               <w:ind w:firstLine="0"/>
               <w:rPr>
                 <w:lang w:val="da-DK"/>
@@ -449,7 +449,7 @@
           </w:tcPr>
           <w:p>
             <w:pPr>
-              <w:pStyle w:val="BodyText"/>
+              <w:pStyle w:val="Brdtekst"/>
               <w:ind w:firstLine="0"/>
               <w:rPr>
                 <w:lang w:val="da-DK"/>
@@ -469,7 +469,7 @@
           </w:tcPr>
           <w:p>
             <w:pPr>
-              <w:pStyle w:val="BodyText"/>
+              <w:pStyle w:val="Brdtekst"/>
               <w:ind w:firstLine="0"/>
               <w:rPr>
                 <w:lang w:val="da-DK"/>
@@ -489,7 +489,7 @@
           </w:tcPr>
           <w:p>
             <w:pPr>
-              <w:pStyle w:val="BodyText"/>
+              <w:pStyle w:val="Brdtekst"/>
               <w:ind w:firstLine="0"/>
               <w:rPr>
                 <w:lang w:val="da-DK"/>
@@ -511,7 +511,7 @@
           </w:tcPr>
           <w:p>
             <w:pPr>
-              <w:pStyle w:val="BodyText"/>
+              <w:pStyle w:val="Brdtekst"/>
               <w:ind w:firstLine="0"/>
               <w:rPr>
                 <w:lang w:val="da-DK"/>
@@ -531,7 +531,7 @@
           </w:tcPr>
           <w:p>
             <w:pPr>
-              <w:pStyle w:val="BodyText"/>
+              <w:pStyle w:val="Brdtekst"/>
               <w:ind w:firstLine="0"/>
               <w:rPr>
                 <w:lang w:val="da-DK"/>
@@ -551,7 +551,7 @@
           </w:tcPr>
           <w:p>
             <w:pPr>
-              <w:pStyle w:val="BodyText"/>
+              <w:pStyle w:val="Brdtekst"/>
               <w:ind w:firstLine="0"/>
               <w:rPr>
                 <w:lang w:val="da-DK"/>
@@ -573,7 +573,7 @@
           </w:tcPr>
           <w:p>
             <w:pPr>
-              <w:pStyle w:val="BodyText"/>
+              <w:pStyle w:val="Brdtekst"/>
               <w:ind w:firstLine="0"/>
               <w:rPr>
                 <w:lang w:val="da-DK"/>
@@ -593,7 +593,7 @@
           </w:tcPr>
           <w:p>
             <w:pPr>
-              <w:pStyle w:val="BodyText"/>
+              <w:pStyle w:val="Brdtekst"/>
               <w:ind w:firstLine="0"/>
               <w:rPr>
                 <w:lang w:val="da-DK"/>
@@ -611,6 +611,26 @@
               </w:rPr>
               <w:t>Dette skal medføre en mail til en eller flere systemansvarlige brugere.</w:t>
             </w:r>
+            <w:r>
+              <w:rPr>
+                <w:lang w:val="da-DK"/>
+              </w:rPr>
+              <w:t xml:space="preserve"> Dette kræver ikke at brugeren er </w:t>
+            </w:r>
+            <w:proofErr w:type="spellStart"/>
+            <w:r>
+              <w:rPr>
+                <w:lang w:val="da-DK"/>
+              </w:rPr>
+              <w:t>indlogget</w:t>
+            </w:r>
+            <w:proofErr w:type="spellEnd"/>
+            <w:r>
+              <w:rPr>
+                <w:lang w:val="da-DK"/>
+              </w:rPr>
+              <w:t>.</w:t>
+            </w:r>
           </w:p>
         </w:tc>
         <w:tc>
@@ -619,7 +639,7 @@
           </w:tcPr>
           <w:p>
             <w:pPr>
-              <w:pStyle w:val="BodyText"/>
+              <w:pStyle w:val="Brdtekst"/>
               <w:ind w:firstLine="0"/>
               <w:rPr>
                 <w:lang w:val="da-DK"/>
@@ -641,7 +661,7 @@
           </w:tcPr>
           <w:p>
             <w:pPr>
-              <w:pStyle w:val="BodyText"/>
+              <w:pStyle w:val="Brdtekst"/>
               <w:ind w:firstLine="0"/>
               <w:rPr>
                 <w:lang w:val="da-DK"/>
@@ -661,7 +681,7 @@
           </w:tcPr>
           <w:p>
             <w:pPr>
-              <w:pStyle w:val="BodyText"/>
+              <w:pStyle w:val="Brdtekst"/>
               <w:ind w:firstLine="0"/>
               <w:rPr>
                 <w:lang w:val="da-DK"/>
@@ -713,7 +733,7 @@
           </w:tcPr>
           <w:p>
             <w:pPr>
-              <w:pStyle w:val="BodyText"/>
+              <w:pStyle w:val="Brdtekst"/>
               <w:ind w:firstLine="0"/>
               <w:rPr>
                 <w:lang w:val="da-DK"/>
@@ -735,12 +755,18 @@
           </w:tcPr>
           <w:p>
             <w:pPr>
-              <w:pStyle w:val="BodyText"/>
-              <w:ind w:firstLine="0"/>
-              <w:rPr>
-                <w:lang w:val="da-DK"/>
-              </w:rPr>
-            </w:pPr>
+              <w:pStyle w:val="Brdtekst"/>
+              <w:ind w:firstLine="0"/>
+              <w:rPr>
+                <w:lang w:val="da-DK"/>
+              </w:rPr>
+            </w:pPr>
+            <w:r>
+              <w:rPr>
+                <w:lang w:val="da-DK"/>
+              </w:rPr>
+              <w:t>A8</w:t>
+            </w:r>
           </w:p>
         </w:tc>
         <w:tc>
@@ -749,12 +775,18 @@
           </w:tcPr>
           <w:p>
             <w:pPr>
-              <w:pStyle w:val="BodyText"/>
-              <w:ind w:firstLine="0"/>
-              <w:rPr>
-                <w:lang w:val="da-DK"/>
-              </w:rPr>
-            </w:pPr>
+              <w:pStyle w:val="Brdtekst"/>
+              <w:ind w:firstLine="0"/>
+              <w:rPr>
+                <w:lang w:val="da-DK"/>
+              </w:rPr>
+            </w:pPr>
+            <w:r>
+              <w:rPr>
+                <w:lang w:val="da-DK"/>
+              </w:rPr>
+              <w:t>Systemet skal kunne generere en ny adgangskode, hvis en bruger har glemt sin adgangskode. Brugeren skal kunne huske den e-mail som er i systemet</w:t>
+            </w:r>
           </w:p>
         </w:tc>
         <w:tc>
@@ -763,19 +795,149 @@
           </w:tcPr>
           <w:p>
             <w:pPr>
-              <w:pStyle w:val="BodyText"/>
-              <w:ind w:firstLine="0"/>
-              <w:rPr>
-                <w:lang w:val="da-DK"/>
-              </w:rPr>
-            </w:pPr>
+              <w:pStyle w:val="Brdtekst"/>
+              <w:ind w:firstLine="0"/>
+              <w:rPr>
+                <w:lang w:val="da-DK"/>
+              </w:rPr>
+            </w:pPr>
+            <w:r>
+              <w:rPr>
+                <w:lang w:val="da-DK"/>
+              </w:rPr>
+              <w:t>M</w:t>
+            </w:r>
+          </w:p>
+        </w:tc>
+      </w:tr>
+      <w:tr>
+        <w:tc>
+          <w:tcPr>
+            <w:tcW w:w="534" w:type="dxa"/>
+          </w:tcPr>
+          <w:p>
+            <w:pPr>
+              <w:pStyle w:val="Brdtekst"/>
+              <w:ind w:firstLine="0"/>
+              <w:rPr>
+                <w:lang w:val="da-DK"/>
+              </w:rPr>
+            </w:pPr>
+            <w:r>
+              <w:rPr>
+                <w:lang w:val="da-DK"/>
+              </w:rPr>
+              <w:t>A9</w:t>
+            </w:r>
+          </w:p>
+        </w:tc>
+        <w:tc>
+          <w:tcPr>
+            <w:tcW w:w="6945" w:type="dxa"/>
+          </w:tcPr>
+          <w:p>
+            <w:pPr>
+              <w:pStyle w:val="Brdtekst"/>
+              <w:ind w:firstLine="0"/>
+              <w:rPr>
+                <w:lang w:val="da-DK"/>
+              </w:rPr>
+            </w:pPr>
+            <w:r>
+              <w:rPr>
+                <w:lang w:val="da-DK"/>
+              </w:rPr>
+              <w:t>Systemet skal give mulighed for at ændre adgangskode</w:t>
+            </w:r>
+          </w:p>
+        </w:tc>
+        <w:tc>
+          <w:tcPr>
+            <w:tcW w:w="968" w:type="dxa"/>
+          </w:tcPr>
+          <w:p>
+            <w:pPr>
+              <w:pStyle w:val="Brdtekst"/>
+              <w:ind w:firstLine="0"/>
+              <w:rPr>
+                <w:lang w:val="da-DK"/>
+              </w:rPr>
+            </w:pPr>
+            <w:r>
+              <w:rPr>
+                <w:lang w:val="da-DK"/>
+              </w:rPr>
+              <w:t>M</w:t>
+            </w:r>
+          </w:p>
+        </w:tc>
+      </w:tr>
+      <w:tr>
+        <w:tc>
+          <w:tcPr>
+            <w:tcW w:w="534" w:type="dxa"/>
+          </w:tcPr>
+          <w:p>
+            <w:pPr>
+              <w:pStyle w:val="Brdtekst"/>
+              <w:ind w:firstLine="0"/>
+              <w:rPr>
+                <w:lang w:val="da-DK"/>
+              </w:rPr>
+            </w:pPr>
+            <w:r>
+              <w:rPr>
+                <w:lang w:val="da-DK"/>
+              </w:rPr>
+              <w:t>A10</w:t>
+            </w:r>
+          </w:p>
+        </w:tc>
+        <w:tc>
+          <w:tcPr>
+            <w:tcW w:w="6945" w:type="dxa"/>
+          </w:tcPr>
+          <w:p>
+            <w:pPr>
+              <w:pStyle w:val="Brdtekst"/>
+              <w:ind w:firstLine="0"/>
+              <w:rPr>
+                <w:lang w:val="da-DK"/>
+              </w:rPr>
+            </w:pPr>
+            <w:r>
+              <w:rPr>
+                <w:lang w:val="da-DK"/>
+              </w:rPr>
+              <w:t xml:space="preserve">Systemet skal ikke kunne oprette System brugere. Dette skal gøres direkte i database. </w:t>
+            </w:r>
+          </w:p>
+        </w:tc>
+        <w:tc>
+          <w:tcPr>
+            <w:tcW w:w="968" w:type="dxa"/>
+          </w:tcPr>
+          <w:p>
+            <w:pPr>
+              <w:pStyle w:val="Brdtekst"/>
+              <w:ind w:firstLine="0"/>
+              <w:rPr>
+                <w:lang w:val="da-DK"/>
+              </w:rPr>
+            </w:pPr>
+            <w:r>
+              <w:rPr>
+                <w:lang w:val="da-DK"/>
+              </w:rPr>
+              <w:t>M</w:t>
+            </w:r>
           </w:p>
         </w:tc>
       </w:tr>
     </w:tbl>
     <w:p>
       <w:pPr>
-        <w:pStyle w:val="BodyText"/>
+        <w:pStyle w:val="Brdtekst"/>
         <w:rPr>
           <w:lang w:val="da-DK"/>
         </w:rPr>
@@ -783,7 +945,7 @@
     </w:p>
     <w:p>
       <w:pPr>
-        <w:pStyle w:val="BodyText"/>
+        <w:pStyle w:val="Brdtekst"/>
         <w:rPr>
           <w:lang w:val="da-DK"/>
         </w:rPr>
@@ -803,7 +965,7 @@
     </w:p>
     <w:tbl>
       <w:tblPr>
-        <w:tblStyle w:val="TableGrid"/>
+        <w:tblStyle w:val="Tabel-Gitter"/>
         <w:tblW w:w="0" w:type="auto"/>
         <w:tblLook w:val="04A0"/>
       </w:tblPr>
@@ -820,7 +982,7 @@
           </w:tcPr>
           <w:p>
             <w:pPr>
-              <w:pStyle w:val="BodyText"/>
+              <w:pStyle w:val="Brdtekst"/>
               <w:ind w:firstLine="0"/>
               <w:rPr>
                 <w:lang w:val="da-DK"/>
@@ -834,7 +996,7 @@
           </w:tcPr>
           <w:p>
             <w:pPr>
-              <w:pStyle w:val="BodyText"/>
+              <w:pStyle w:val="Brdtekst"/>
               <w:ind w:firstLine="0"/>
               <w:rPr>
                 <w:lang w:val="da-DK"/>
@@ -854,7 +1016,7 @@
           </w:tcPr>
           <w:p>
             <w:pPr>
-              <w:pStyle w:val="BodyText"/>
+              <w:pStyle w:val="Brdtekst"/>
               <w:ind w:firstLine="0"/>
               <w:rPr>
                 <w:lang w:val="da-DK"/>
@@ -874,7 +1036,7 @@
           </w:tcPr>
           <w:p>
             <w:pPr>
-              <w:pStyle w:val="BodyText"/>
+              <w:pStyle w:val="Brdtekst"/>
               <w:ind w:firstLine="0"/>
               <w:rPr>
                 <w:lang w:val="da-DK"/>
@@ -896,7 +1058,7 @@
           </w:tcPr>
           <w:p>
             <w:pPr>
-              <w:pStyle w:val="BodyText"/>
+              <w:pStyle w:val="Brdtekst"/>
               <w:ind w:firstLine="0"/>
               <w:rPr>
                 <w:lang w:val="da-DK"/>
@@ -916,7 +1078,7 @@
           </w:tcPr>
           <w:p>
             <w:pPr>
-              <w:pStyle w:val="BodyText"/>
+              <w:pStyle w:val="Brdtekst"/>
               <w:ind w:firstLine="0"/>
               <w:rPr>
                 <w:lang w:val="da-DK"/>
@@ -936,7 +1098,7 @@
           </w:tcPr>
           <w:p>
             <w:pPr>
-              <w:pStyle w:val="BodyText"/>
+              <w:pStyle w:val="Brdtekst"/>
               <w:ind w:firstLine="0"/>
               <w:rPr>
                 <w:lang w:val="da-DK"/>
@@ -956,7 +1118,7 @@
           </w:tcPr>
           <w:p>
             <w:pPr>
-              <w:pStyle w:val="BodyText"/>
+              <w:pStyle w:val="Brdtekst"/>
               <w:ind w:firstLine="0"/>
               <w:rPr>
                 <w:lang w:val="da-DK"/>
@@ -978,7 +1140,7 @@
           </w:tcPr>
           <w:p>
             <w:pPr>
-              <w:pStyle w:val="BodyText"/>
+              <w:pStyle w:val="Brdtekst"/>
               <w:ind w:firstLine="0"/>
               <w:rPr>
                 <w:lang w:val="da-DK"/>
@@ -1006,7 +1168,7 @@
           </w:tcPr>
           <w:p>
             <w:pPr>
-              <w:pStyle w:val="BodyText"/>
+              <w:pStyle w:val="Brdtekst"/>
               <w:ind w:firstLine="0"/>
               <w:rPr>
                 <w:lang w:val="da-DK"/>
@@ -1026,7 +1188,7 @@
           </w:tcPr>
           <w:p>
             <w:pPr>
-              <w:pStyle w:val="BodyText"/>
+              <w:pStyle w:val="Brdtekst"/>
               <w:ind w:firstLine="0"/>
               <w:rPr>
                 <w:lang w:val="da-DK"/>
@@ -1046,7 +1208,7 @@
           </w:tcPr>
           <w:p>
             <w:pPr>
-              <w:pStyle w:val="BodyText"/>
+              <w:pStyle w:val="Brdtekst"/>
               <w:ind w:firstLine="0"/>
               <w:rPr>
                 <w:lang w:val="da-DK"/>
@@ -1068,7 +1230,7 @@
           </w:tcPr>
           <w:p>
             <w:pPr>
-              <w:pStyle w:val="BodyText"/>
+              <w:pStyle w:val="Brdtekst"/>
               <w:ind w:firstLine="0"/>
               <w:rPr>
                 <w:lang w:val="da-DK"/>
@@ -1088,7 +1250,7 @@
           </w:tcPr>
           <w:p>
             <w:pPr>
-              <w:pStyle w:val="BodyText"/>
+              <w:pStyle w:val="Brdtekst"/>
               <w:ind w:firstLine="0"/>
               <w:rPr>
                 <w:lang w:val="da-DK"/>
@@ -1108,7 +1270,7 @@
           </w:tcPr>
           <w:p>
             <w:pPr>
-              <w:pStyle w:val="BodyText"/>
+              <w:pStyle w:val="Brdtekst"/>
               <w:ind w:firstLine="0"/>
               <w:rPr>
                 <w:lang w:val="da-DK"/>
@@ -1128,7 +1290,7 @@
           </w:tcPr>
           <w:p>
             <w:pPr>
-              <w:pStyle w:val="BodyText"/>
+              <w:pStyle w:val="Brdtekst"/>
               <w:ind w:firstLine="0"/>
               <w:rPr>
                 <w:lang w:val="da-DK"/>
@@ -1150,7 +1312,7 @@
           </w:tcPr>
           <w:p>
             <w:pPr>
-              <w:pStyle w:val="BodyText"/>
+              <w:pStyle w:val="Brdtekst"/>
               <w:ind w:firstLine="0"/>
               <w:rPr>
                 <w:lang w:val="da-DK"/>
@@ -1170,7 +1332,7 @@
           </w:tcPr>
           <w:p>
             <w:pPr>
-              <w:pStyle w:val="BodyText"/>
+              <w:pStyle w:val="Brdtekst"/>
               <w:ind w:firstLine="0"/>
               <w:rPr>
                 <w:lang w:val="da-DK"/>
@@ -1190,7 +1352,7 @@
           </w:tcPr>
           <w:p>
             <w:pPr>
-              <w:pStyle w:val="BodyText"/>
+              <w:pStyle w:val="Brdtekst"/>
               <w:ind w:firstLine="0"/>
               <w:rPr>
                 <w:lang w:val="da-DK"/>
@@ -1210,7 +1372,7 @@
           </w:tcPr>
           <w:p>
             <w:pPr>
-              <w:pStyle w:val="BodyText"/>
+              <w:pStyle w:val="Brdtekst"/>
               <w:ind w:firstLine="0"/>
               <w:rPr>
                 <w:lang w:val="da-DK"/>
@@ -1232,7 +1394,7 @@
           </w:tcPr>
           <w:p>
             <w:pPr>
-              <w:pStyle w:val="BodyText"/>
+              <w:pStyle w:val="Brdtekst"/>
               <w:ind w:firstLine="0"/>
               <w:rPr>
                 <w:lang w:val="da-DK"/>
@@ -1252,7 +1414,7 @@
           </w:tcPr>
           <w:p>
             <w:pPr>
-              <w:pStyle w:val="BodyText"/>
+              <w:pStyle w:val="Brdtekst"/>
               <w:ind w:firstLine="0"/>
               <w:rPr>
                 <w:lang w:val="da-DK"/>
@@ -1272,7 +1434,7 @@
           </w:tcPr>
           <w:p>
             <w:pPr>
-              <w:pStyle w:val="BodyText"/>
+              <w:pStyle w:val="Brdtekst"/>
               <w:ind w:firstLine="0"/>
               <w:rPr>
                 <w:lang w:val="da-DK"/>
@@ -1292,7 +1454,7 @@
           </w:tcPr>
           <w:p>
             <w:pPr>
-              <w:pStyle w:val="BodyText"/>
+              <w:pStyle w:val="Brdtekst"/>
               <w:ind w:firstLine="0"/>
               <w:rPr>
                 <w:lang w:val="da-DK"/>
@@ -1314,16 +1476,17 @@
           </w:tcPr>
           <w:p>
             <w:pPr>
-              <w:pStyle w:val="BodyText"/>
-              <w:ind w:firstLine="0"/>
-              <w:rPr>
-                <w:lang w:val="da-DK"/>
-              </w:rPr>
-            </w:pPr>
-            <w:r>
-              <w:rPr>
-                <w:lang w:val="da-DK"/>
-              </w:rPr>
+              <w:pStyle w:val="Brdtekst"/>
+              <w:ind w:firstLine="0"/>
+              <w:rPr>
+                <w:lang w:val="da-DK"/>
+              </w:rPr>
+            </w:pPr>
+            <w:r>
+              <w:rPr>
+                <w:lang w:val="da-DK"/>
+              </w:rPr>
+              <w:lastRenderedPageBreak/>
               <w:t xml:space="preserve">Anmelde som anstødelig </w:t>
             </w:r>
           </w:p>
@@ -1334,7 +1497,7 @@
           </w:tcPr>
           <w:p>
             <w:pPr>
-              <w:pStyle w:val="BodyText"/>
+              <w:pStyle w:val="Brdtekst"/>
               <w:ind w:firstLine="0"/>
               <w:rPr>
                 <w:lang w:val="da-DK"/>
@@ -1354,7 +1517,7 @@
           </w:tcPr>
           <w:p>
             <w:pPr>
-              <w:pStyle w:val="BodyText"/>
+              <w:pStyle w:val="Brdtekst"/>
               <w:ind w:firstLine="0"/>
               <w:rPr>
                 <w:lang w:val="da-DK"/>
@@ -1374,7 +1537,7 @@
           </w:tcPr>
           <w:p>
             <w:pPr>
-              <w:pStyle w:val="BodyText"/>
+              <w:pStyle w:val="Brdtekst"/>
               <w:ind w:firstLine="0"/>
               <w:rPr>
                 <w:lang w:val="da-DK"/>
@@ -1396,7 +1559,7 @@
           </w:tcPr>
           <w:p>
             <w:pPr>
-              <w:pStyle w:val="BodyText"/>
+              <w:pStyle w:val="Brdtekst"/>
               <w:ind w:firstLine="0"/>
               <w:rPr>
                 <w:lang w:val="da-DK"/>
@@ -1416,7 +1579,7 @@
           </w:tcPr>
           <w:p>
             <w:pPr>
-              <w:pStyle w:val="BodyText"/>
+              <w:pStyle w:val="Brdtekst"/>
               <w:ind w:firstLine="0"/>
               <w:rPr>
                 <w:lang w:val="da-DK"/>
@@ -1436,7 +1599,7 @@
           </w:tcPr>
           <w:p>
             <w:pPr>
-              <w:pStyle w:val="BodyText"/>
+              <w:pStyle w:val="Brdtekst"/>
               <w:ind w:firstLine="0"/>
               <w:rPr>
                 <w:lang w:val="da-DK"/>
@@ -1456,7 +1619,7 @@
           </w:tcPr>
           <w:p>
             <w:pPr>
-              <w:pStyle w:val="BodyText"/>
+              <w:pStyle w:val="Brdtekst"/>
               <w:ind w:firstLine="0"/>
               <w:rPr>
                 <w:lang w:val="da-DK"/>
@@ -1478,17 +1641,16 @@
           </w:tcPr>
           <w:p>
             <w:pPr>
-              <w:pStyle w:val="BodyText"/>
-              <w:ind w:firstLine="0"/>
-              <w:rPr>
-                <w:lang w:val="da-DK"/>
-              </w:rPr>
-            </w:pPr>
-            <w:r>
-              <w:rPr>
-                <w:lang w:val="da-DK"/>
-              </w:rPr>
-              <w:lastRenderedPageBreak/>
+              <w:pStyle w:val="Brdtekst"/>
+              <w:ind w:firstLine="0"/>
+              <w:rPr>
+                <w:lang w:val="da-DK"/>
+              </w:rPr>
+            </w:pPr>
+            <w:r>
+              <w:rPr>
+                <w:lang w:val="da-DK"/>
+              </w:rPr>
               <w:t>Oprette nye grupper</w:t>
             </w:r>
           </w:p>
@@ -1499,7 +1661,7 @@
           </w:tcPr>
           <w:p>
             <w:pPr>
-              <w:pStyle w:val="BodyText"/>
+              <w:pStyle w:val="Brdtekst"/>
               <w:ind w:firstLine="0"/>
               <w:rPr>
                 <w:lang w:val="da-DK"/>
@@ -1519,7 +1681,7 @@
           </w:tcPr>
           <w:p>
             <w:pPr>
-              <w:pStyle w:val="BodyText"/>
+              <w:pStyle w:val="Brdtekst"/>
               <w:ind w:firstLine="0"/>
               <w:rPr>
                 <w:lang w:val="da-DK"/>
@@ -1539,7 +1701,7 @@
           </w:tcPr>
           <w:p>
             <w:pPr>
-              <w:pStyle w:val="BodyText"/>
+              <w:pStyle w:val="Brdtekst"/>
               <w:ind w:firstLine="0"/>
               <w:rPr>
                 <w:lang w:val="da-DK"/>
@@ -1561,7 +1723,7 @@
           </w:tcPr>
           <w:p>
             <w:pPr>
-              <w:pStyle w:val="BodyText"/>
+              <w:pStyle w:val="Brdtekst"/>
               <w:ind w:firstLine="0"/>
               <w:rPr>
                 <w:lang w:val="da-DK"/>
@@ -1581,7 +1743,7 @@
           </w:tcPr>
           <w:p>
             <w:pPr>
-              <w:pStyle w:val="BodyText"/>
+              <w:pStyle w:val="Brdtekst"/>
               <w:ind w:firstLine="0"/>
               <w:rPr>
                 <w:lang w:val="da-DK"/>
@@ -1601,7 +1763,7 @@
           </w:tcPr>
           <w:p>
             <w:pPr>
-              <w:pStyle w:val="BodyText"/>
+              <w:pStyle w:val="Brdtekst"/>
               <w:ind w:firstLine="0"/>
               <w:rPr>
                 <w:lang w:val="da-DK"/>
@@ -1621,7 +1783,7 @@
           </w:tcPr>
           <w:p>
             <w:pPr>
-              <w:pStyle w:val="BodyText"/>
+              <w:pStyle w:val="Brdtekst"/>
               <w:ind w:firstLine="0"/>
               <w:rPr>
                 <w:lang w:val="da-DK"/>
@@ -1639,7 +1801,7 @@
     </w:tbl>
     <w:p>
       <w:pPr>
-        <w:pStyle w:val="BodyText"/>
+        <w:pStyle w:val="Brdtekst"/>
         <w:rPr>
           <w:lang w:val="da-DK"/>
         </w:rPr>
@@ -1668,7 +1830,7 @@
     </w:p>
     <w:p>
       <w:pPr>
-        <w:pStyle w:val="Heading2"/>
+        <w:pStyle w:val="Overskrift2"/>
         <w:rPr>
           <w:lang w:val="da-DK"/>
         </w:rPr>
@@ -1682,7 +1844,7 @@
     </w:p>
     <w:tbl>
       <w:tblPr>
-        <w:tblStyle w:val="TableGrid"/>
+        <w:tblStyle w:val="Tabel-Gitter"/>
         <w:tblW w:w="0" w:type="auto"/>
         <w:tblLook w:val="04A0"/>
       </w:tblPr>
@@ -1699,7 +1861,7 @@
           </w:tcPr>
           <w:p>
             <w:pPr>
-              <w:pStyle w:val="BodyText"/>
+              <w:pStyle w:val="Brdtekst"/>
               <w:ind w:firstLine="0"/>
               <w:rPr>
                 <w:lang w:val="da-DK"/>
@@ -1720,7 +1882,7 @@
           </w:tcPr>
           <w:p>
             <w:pPr>
-              <w:pStyle w:val="BodyText"/>
+              <w:pStyle w:val="Brdtekst"/>
               <w:ind w:firstLine="0"/>
               <w:rPr>
                 <w:lang w:val="da-DK"/>
@@ -1741,7 +1903,7 @@
           </w:tcPr>
           <w:p>
             <w:pPr>
-              <w:pStyle w:val="BodyText"/>
+              <w:pStyle w:val="Brdtekst"/>
               <w:ind w:firstLine="0"/>
               <w:rPr>
                 <w:lang w:val="da-DK"/>
@@ -1763,7 +1925,7 @@
           </w:tcPr>
           <w:p>
             <w:pPr>
-              <w:pStyle w:val="BodyText"/>
+              <w:pStyle w:val="Brdtekst"/>
               <w:ind w:firstLine="0"/>
               <w:rPr>
                 <w:lang w:val="da-DK"/>
@@ -1783,7 +1945,7 @@
           </w:tcPr>
           <w:p>
             <w:pPr>
-              <w:pStyle w:val="BodyText"/>
+              <w:pStyle w:val="Brdtekst"/>
               <w:ind w:firstLine="0"/>
               <w:rPr>
                 <w:lang w:val="da-DK"/>
@@ -1823,7 +1985,7 @@
           </w:tcPr>
           <w:p>
             <w:pPr>
-              <w:pStyle w:val="BodyText"/>
+              <w:pStyle w:val="Brdtekst"/>
               <w:ind w:firstLine="0"/>
               <w:rPr>
                 <w:lang w:val="da-DK"/>
@@ -1845,7 +2007,7 @@
           </w:tcPr>
           <w:p>
             <w:pPr>
-              <w:pStyle w:val="BodyText"/>
+              <w:pStyle w:val="Brdtekst"/>
               <w:ind w:firstLine="0"/>
               <w:rPr>
                 <w:lang w:val="da-DK"/>
@@ -1865,7 +2027,7 @@
           </w:tcPr>
           <w:p>
             <w:pPr>
-              <w:pStyle w:val="BodyText"/>
+              <w:pStyle w:val="Brdtekst"/>
               <w:ind w:firstLine="0"/>
               <w:rPr>
                 <w:lang w:val="da-DK"/>
@@ -1937,7 +2099,7 @@
           </w:tcPr>
           <w:p>
             <w:pPr>
-              <w:pStyle w:val="BodyText"/>
+              <w:pStyle w:val="Brdtekst"/>
               <w:ind w:firstLine="0"/>
               <w:rPr>
                 <w:lang w:val="da-DK"/>
@@ -1959,7 +2121,7 @@
           </w:tcPr>
           <w:p>
             <w:pPr>
-              <w:pStyle w:val="BodyText"/>
+              <w:pStyle w:val="Brdtekst"/>
               <w:ind w:firstLine="0"/>
               <w:rPr>
                 <w:lang w:val="da-DK"/>
@@ -1979,7 +2141,7 @@
           </w:tcPr>
           <w:p>
             <w:pPr>
-              <w:pStyle w:val="BodyText"/>
+              <w:pStyle w:val="Brdtekst"/>
               <w:ind w:firstLine="0"/>
               <w:rPr>
                 <w:lang w:val="da-DK"/>
@@ -2013,7 +2175,7 @@
           </w:tcPr>
           <w:p>
             <w:pPr>
-              <w:pStyle w:val="BodyText"/>
+              <w:pStyle w:val="Brdtekst"/>
               <w:ind w:firstLine="0"/>
               <w:rPr>
                 <w:lang w:val="da-DK"/>
@@ -2029,7 +2191,7 @@
           </w:tcPr>
           <w:p>
             <w:pPr>
-              <w:pStyle w:val="BodyText"/>
+              <w:pStyle w:val="Brdtekst"/>
               <w:ind w:firstLine="0"/>
               <w:rPr>
                 <w:lang w:val="da-DK"/>
@@ -2055,7 +2217,7 @@
           </w:tcPr>
           <w:p>
             <w:pPr>
-              <w:pStyle w:val="BodyText"/>
+              <w:pStyle w:val="Brdtekst"/>
               <w:ind w:firstLine="0"/>
               <w:rPr>
                 <w:lang w:val="da-DK"/>
@@ -2110,7 +2272,7 @@
           </w:p>
           <w:p>
             <w:pPr>
-              <w:pStyle w:val="BodyText"/>
+              <w:pStyle w:val="Brdtekst"/>
               <w:numPr>
                 <w:ilvl w:val="0"/>
                 <w:numId w:val="34"/>
@@ -2136,7 +2298,7 @@
           </w:p>
           <w:p>
             <w:pPr>
-              <w:pStyle w:val="BodyText"/>
+              <w:pStyle w:val="Brdtekst"/>
               <w:numPr>
                 <w:ilvl w:val="0"/>
                 <w:numId w:val="34"/>
@@ -2190,7 +2352,7 @@
           </w:p>
           <w:p>
             <w:pPr>
-              <w:pStyle w:val="BodyText"/>
+              <w:pStyle w:val="Brdtekst"/>
               <w:ind w:left="780" w:firstLine="0"/>
               <w:rPr>
                 <w:lang w:val="da-DK"/>
@@ -2204,7 +2366,7 @@
           </w:tcPr>
           <w:p>
             <w:pPr>
-              <w:pStyle w:val="BodyText"/>
+              <w:pStyle w:val="Brdtekst"/>
               <w:ind w:firstLine="0"/>
               <w:rPr>
                 <w:lang w:val="da-DK"/>
@@ -2226,7 +2388,7 @@
           </w:tcPr>
           <w:p>
             <w:pPr>
-              <w:pStyle w:val="BodyText"/>
+              <w:pStyle w:val="Brdtekst"/>
               <w:ind w:firstLine="0"/>
               <w:rPr>
                 <w:lang w:val="da-DK"/>
@@ -2252,7 +2414,7 @@
           </w:tcPr>
           <w:p>
             <w:pPr>
-              <w:pStyle w:val="BodyText"/>
+              <w:pStyle w:val="Brdtekst"/>
               <w:ind w:firstLine="0"/>
               <w:rPr>
                 <w:lang w:val="da-DK"/>
@@ -2306,7 +2468,7 @@
           </w:tcPr>
           <w:p>
             <w:pPr>
-              <w:pStyle w:val="BodyText"/>
+              <w:pStyle w:val="Brdtekst"/>
               <w:ind w:firstLine="0"/>
               <w:rPr>
                 <w:lang w:val="da-DK"/>
@@ -2328,7 +2490,7 @@
           </w:tcPr>
           <w:p>
             <w:pPr>
-              <w:pStyle w:val="BodyText"/>
+              <w:pStyle w:val="Brdtekst"/>
               <w:ind w:firstLine="0"/>
               <w:rPr>
                 <w:lang w:val="da-DK"/>
@@ -2354,7 +2516,7 @@
           </w:tcPr>
           <w:p>
             <w:pPr>
-              <w:pStyle w:val="BodyText"/>
+              <w:pStyle w:val="Brdtekst"/>
               <w:ind w:firstLine="0"/>
               <w:rPr>
                 <w:lang w:val="da-DK"/>
@@ -2400,7 +2562,7 @@
           </w:tcPr>
           <w:p>
             <w:pPr>
-              <w:pStyle w:val="BodyText"/>
+              <w:pStyle w:val="Brdtekst"/>
               <w:ind w:firstLine="0"/>
               <w:rPr>
                 <w:lang w:val="da-DK"/>
@@ -2422,7 +2584,7 @@
           </w:tcPr>
           <w:p>
             <w:pPr>
-              <w:pStyle w:val="BodyText"/>
+              <w:pStyle w:val="Brdtekst"/>
               <w:ind w:firstLine="0"/>
               <w:rPr>
                 <w:lang w:val="da-DK"/>
@@ -2448,7 +2610,7 @@
           </w:tcPr>
           <w:p>
             <w:pPr>
-              <w:pStyle w:val="BodyText"/>
+              <w:pStyle w:val="Brdtekst"/>
               <w:ind w:firstLine="0"/>
               <w:rPr>
                 <w:lang w:val="da-DK"/>
@@ -2494,7 +2656,7 @@
           </w:tcPr>
           <w:p>
             <w:pPr>
-              <w:pStyle w:val="BodyText"/>
+              <w:pStyle w:val="Brdtekst"/>
               <w:ind w:firstLine="0"/>
               <w:rPr>
                 <w:lang w:val="da-DK"/>
@@ -2516,7 +2678,7 @@
           </w:tcPr>
           <w:p>
             <w:pPr>
-              <w:pStyle w:val="BodyText"/>
+              <w:pStyle w:val="Brdtekst"/>
               <w:ind w:firstLine="0"/>
               <w:rPr>
                 <w:lang w:val="da-DK"/>
@@ -2536,7 +2698,7 @@
           </w:tcPr>
           <w:p>
             <w:pPr>
-              <w:pStyle w:val="BodyText"/>
+              <w:pStyle w:val="Brdtekst"/>
               <w:ind w:firstLine="0"/>
               <w:rPr>
                 <w:lang w:val="da-DK"/>
@@ -2582,7 +2744,7 @@
           </w:tcPr>
           <w:p>
             <w:pPr>
-              <w:pStyle w:val="BodyText"/>
+              <w:pStyle w:val="Brdtekst"/>
               <w:ind w:firstLine="0"/>
               <w:rPr>
                 <w:lang w:val="da-DK"/>
@@ -2604,7 +2766,7 @@
           </w:tcPr>
           <w:p>
             <w:pPr>
-              <w:pStyle w:val="BodyText"/>
+              <w:pStyle w:val="Brdtekst"/>
               <w:ind w:firstLine="0"/>
               <w:rPr>
                 <w:lang w:val="da-DK"/>
@@ -2624,7 +2786,7 @@
           </w:tcPr>
           <w:p>
             <w:pPr>
-              <w:pStyle w:val="BodyText"/>
+              <w:pStyle w:val="Brdtekst"/>
               <w:ind w:firstLine="0"/>
               <w:rPr>
                 <w:lang w:val="da-DK"/>
@@ -2644,7 +2806,7 @@
           </w:tcPr>
           <w:p>
             <w:pPr>
-              <w:pStyle w:val="BodyText"/>
+              <w:pStyle w:val="Brdtekst"/>
               <w:ind w:firstLine="0"/>
               <w:rPr>
                 <w:lang w:val="da-DK"/>
@@ -2660,7 +2822,7 @@
           </w:tcPr>
           <w:p>
             <w:pPr>
-              <w:pStyle w:val="BodyText"/>
+              <w:pStyle w:val="Brdtekst"/>
               <w:ind w:firstLine="0"/>
               <w:rPr>
                 <w:lang w:val="da-DK"/>
@@ -2674,7 +2836,7 @@
           </w:tcPr>
           <w:p>
             <w:pPr>
-              <w:pStyle w:val="BodyText"/>
+              <w:pStyle w:val="Brdtekst"/>
               <w:ind w:firstLine="0"/>
               <w:rPr>
                 <w:lang w:val="da-DK"/>
@@ -2688,7 +2850,7 @@
           </w:tcPr>
           <w:p>
             <w:pPr>
-              <w:pStyle w:val="BodyText"/>
+              <w:pStyle w:val="Brdtekst"/>
               <w:ind w:firstLine="0"/>
               <w:rPr>
                 <w:lang w:val="da-DK"/>
@@ -2700,7 +2862,7 @@
     </w:tbl>
     <w:p>
       <w:pPr>
-        <w:pStyle w:val="BodyText"/>
+        <w:pStyle w:val="Brdtekst"/>
         <w:rPr>
           <w:lang w:val="da-DK"/>
         </w:rPr>
@@ -2708,7 +2870,7 @@
     </w:p>
     <w:p>
       <w:pPr>
-        <w:pStyle w:val="BodyText"/>
+        <w:pStyle w:val="Brdtekst"/>
       </w:pPr>
       <w:r>
         <w:t xml:space="preserve">TODO: </w:t>
@@ -2735,9 +2897,10 @@
     </w:p>
     <w:p>
       <w:pPr>
-        <w:pStyle w:val="Heading2"/>
+        <w:pStyle w:val="Overskrift2"/>
       </w:pPr>
       <w:r>
+        <w:lastRenderedPageBreak/>
         <w:t xml:space="preserve">                          </w:t>
       </w:r>
     </w:p>
@@ -2807,7 +2970,7 @@
     <w:sdtContent>
       <w:p>
         <w:pPr>
-          <w:pStyle w:val="Footer"/>
+          <w:pStyle w:val="Sidefod"/>
           <w:jc w:val="center"/>
         </w:pPr>
         <w:fldSimple w:instr=" PAGE   \* MERGEFORMAT ">
@@ -2823,7 +2986,7 @@
   </w:sdt>
   <w:p>
     <w:pPr>
-      <w:pStyle w:val="Footer"/>
+      <w:pStyle w:val="Sidefod"/>
     </w:pPr>
   </w:p>
 </w:ftr>
@@ -2842,7 +3005,7 @@
     <w:sdtContent>
       <w:p>
         <w:pPr>
-          <w:pStyle w:val="Footer"/>
+          <w:pStyle w:val="Sidefod"/>
           <w:jc w:val="center"/>
         </w:pPr>
         <w:fldSimple w:instr=" PAGE   \* MERGEFORMAT ">
@@ -2858,7 +3021,7 @@
   </w:sdt>
   <w:p>
     <w:pPr>
-      <w:pStyle w:val="Footer"/>
+      <w:pStyle w:val="Sidefod"/>
     </w:pPr>
   </w:p>
 </w:ftr>
@@ -2877,7 +3040,7 @@
     <w:sdtContent>
       <w:p>
         <w:pPr>
-          <w:pStyle w:val="Footer"/>
+          <w:pStyle w:val="Sidefod"/>
           <w:jc w:val="center"/>
         </w:pPr>
       </w:p>
@@ -2953,7 +3116,7 @@
 <w:hdr xmlns:ve="http://schemas.openxmlformats.org/markup-compatibility/2006" xmlns:o="urn:schemas-microsoft-com:office:office" xmlns:r="http://schemas.openxmlformats.org/officeDocument/2006/relationships" xmlns:m="http://schemas.openxmlformats.org/officeDocument/2006/math" xmlns:v="urn:schemas-microsoft-com:vml" xmlns:wp="http://schemas.openxmlformats.org/drawingml/2006/wordprocessingDrawing" xmlns:w10="urn:schemas-microsoft-com:office:word" xmlns:w="http://schemas.openxmlformats.org/wordprocessingml/2006/main" xmlns:wne="http://schemas.microsoft.com/office/word/2006/wordml">
   <w:p>
     <w:pPr>
-      <w:pStyle w:val="Header"/>
+      <w:pStyle w:val="Sidehoved"/>
     </w:pPr>
   </w:p>
 </w:hdr>
@@ -2963,7 +3126,7 @@
 <w:hdr xmlns:ve="http://schemas.openxmlformats.org/markup-compatibility/2006" xmlns:o="urn:schemas-microsoft-com:office:office" xmlns:r="http://schemas.openxmlformats.org/officeDocument/2006/relationships" xmlns:m="http://schemas.openxmlformats.org/officeDocument/2006/math" xmlns:v="urn:schemas-microsoft-com:vml" xmlns:wp="http://schemas.openxmlformats.org/drawingml/2006/wordprocessingDrawing" xmlns:w10="urn:schemas-microsoft-com:office:word" xmlns:w="http://schemas.openxmlformats.org/wordprocessingml/2006/main" xmlns:wne="http://schemas.microsoft.com/office/word/2006/wordml">
   <w:p>
     <w:pPr>
-      <w:pStyle w:val="Header"/>
+      <w:pStyle w:val="Sidehoved"/>
     </w:pPr>
   </w:p>
 </w:hdr>
@@ -2973,7 +3136,7 @@
 <w:hdr xmlns:ve="http://schemas.openxmlformats.org/markup-compatibility/2006" xmlns:o="urn:schemas-microsoft-com:office:office" xmlns:r="http://schemas.openxmlformats.org/officeDocument/2006/relationships" xmlns:m="http://schemas.openxmlformats.org/officeDocument/2006/math" xmlns:v="urn:schemas-microsoft-com:vml" xmlns:wp="http://schemas.openxmlformats.org/drawingml/2006/wordprocessingDrawing" xmlns:w10="urn:schemas-microsoft-com:office:word" xmlns:w="http://schemas.openxmlformats.org/wordprocessingml/2006/main" xmlns:wne="http://schemas.microsoft.com/office/word/2006/wordml">
   <w:p>
     <w:pPr>
-      <w:pStyle w:val="Header"/>
+      <w:pStyle w:val="Sidehoved"/>
     </w:pPr>
   </w:p>
 </w:hdr>
@@ -2987,7 +3150,7 @@
     <w:tmpl w:val="FFFFFFFF"/>
     <w:lvl w:ilvl="0">
       <w:numFmt w:val="decimal"/>
-      <w:pStyle w:val="ListBullet"/>
+      <w:pStyle w:val="Opstilling-punkttegn"/>
       <w:lvlText w:val="*"/>
       <w:lvlJc w:val="left"/>
       <w:pPr>
@@ -6108,7 +6271,7 @@
     <w:lvlOverride w:ilvl="0">
       <w:lvl w:ilvl="0">
         <w:numFmt w:val="bullet"/>
-        <w:pStyle w:val="ListBullet"/>
+        <w:pStyle w:val="Opstilling-punkttegn"/>
         <w:lvlText w:val=""/>
         <w:legacy w:legacy="1" w:legacySpace="0" w:legacyIndent="360"/>
         <w:lvlJc w:val="left"/>
@@ -6411,11 +6574,11 @@
       <w:lang w:val="en-US" w:eastAsia="en-US" w:bidi="da-DK"/>
     </w:rPr>
   </w:style>
-  <w:style w:type="paragraph" w:styleId="Heading1">
+  <w:style w:type="paragraph" w:styleId="Overskrift1">
     <w:name w:val="heading 1"/>
     <w:basedOn w:val="Normal"/>
-    <w:next w:val="BodyText"/>
-    <w:link w:val="Heading1Char"/>
+    <w:next w:val="Brdtekst"/>
+    <w:link w:val="Overskrift1Tegn"/>
     <w:uiPriority w:val="9"/>
     <w:qFormat/>
     <w:rsid w:val="00752A01"/>
@@ -6440,10 +6603,10 @@
       <w:szCs w:val="18"/>
     </w:rPr>
   </w:style>
-  <w:style w:type="paragraph" w:styleId="Heading2">
+  <w:style w:type="paragraph" w:styleId="Overskrift2">
     <w:name w:val="heading 2"/>
     <w:basedOn w:val="Normal"/>
-    <w:next w:val="BodyText"/>
+    <w:next w:val="Brdtekst"/>
     <w:qFormat/>
     <w:rsid w:val="00752A01"/>
     <w:pPr>
@@ -6463,11 +6626,11 @@
       <w:szCs w:val="18"/>
     </w:rPr>
   </w:style>
-  <w:style w:type="paragraph" w:styleId="Heading3">
+  <w:style w:type="paragraph" w:styleId="Overskrift3">
     <w:name w:val="heading 3"/>
     <w:basedOn w:val="Normal"/>
-    <w:next w:val="BodyText"/>
-    <w:link w:val="Heading3Char"/>
+    <w:next w:val="Brdtekst"/>
+    <w:link w:val="Overskrift3Tegn"/>
     <w:qFormat/>
     <w:rsid w:val="00752A01"/>
     <w:pPr>
@@ -6484,10 +6647,10 @@
       <w:szCs w:val="20"/>
     </w:rPr>
   </w:style>
-  <w:style w:type="paragraph" w:styleId="Heading4">
+  <w:style w:type="paragraph" w:styleId="Overskrift4">
     <w:name w:val="heading 4"/>
     <w:basedOn w:val="Normal"/>
-    <w:next w:val="BodyText"/>
+    <w:next w:val="Brdtekst"/>
     <w:qFormat/>
     <w:rsid w:val="00752A01"/>
     <w:pPr>
@@ -6506,10 +6669,10 @@
       <w:szCs w:val="24"/>
     </w:rPr>
   </w:style>
-  <w:style w:type="paragraph" w:styleId="Heading5">
+  <w:style w:type="paragraph" w:styleId="Overskrift5">
     <w:name w:val="heading 5"/>
     <w:basedOn w:val="Normal"/>
-    <w:next w:val="BodyText"/>
+    <w:next w:val="Brdtekst"/>
     <w:qFormat/>
     <w:rsid w:val="00752A01"/>
     <w:pPr>
@@ -6524,10 +6687,10 @@
       <w:kern w:val="20"/>
     </w:rPr>
   </w:style>
-  <w:style w:type="paragraph" w:styleId="Heading6">
+  <w:style w:type="paragraph" w:styleId="Overskrift6">
     <w:name w:val="heading 6"/>
     <w:basedOn w:val="Normal"/>
-    <w:next w:val="BodyText"/>
+    <w:next w:val="Brdtekst"/>
     <w:qFormat/>
     <w:rsid w:val="00752A01"/>
     <w:pPr>
@@ -6543,10 +6706,10 @@
       <w:kern w:val="20"/>
     </w:rPr>
   </w:style>
-  <w:style w:type="paragraph" w:styleId="Heading7">
+  <w:style w:type="paragraph" w:styleId="Overskrift7">
     <w:name w:val="heading 7"/>
     <w:basedOn w:val="Normal"/>
-    <w:next w:val="BodyText"/>
+    <w:next w:val="Brdtekst"/>
     <w:qFormat/>
     <w:rsid w:val="00752A01"/>
     <w:pPr>
@@ -6562,10 +6725,10 @@
       <w:szCs w:val="18"/>
     </w:rPr>
   </w:style>
-  <w:style w:type="paragraph" w:styleId="Heading8">
+  <w:style w:type="paragraph" w:styleId="Overskrift8">
     <w:name w:val="heading 8"/>
     <w:basedOn w:val="Normal"/>
-    <w:next w:val="BodyText"/>
+    <w:next w:val="Brdtekst"/>
     <w:qFormat/>
     <w:rsid w:val="00752A01"/>
     <w:pPr>
@@ -6581,10 +6744,10 @@
       <w:kern w:val="20"/>
     </w:rPr>
   </w:style>
-  <w:style w:type="paragraph" w:styleId="Heading9">
+  <w:style w:type="paragraph" w:styleId="Overskrift9">
     <w:name w:val="heading 9"/>
     <w:basedOn w:val="Normal"/>
-    <w:next w:val="BodyText"/>
+    <w:next w:val="Brdtekst"/>
     <w:qFormat/>
     <w:rsid w:val="00752A01"/>
     <w:pPr>
@@ -6598,13 +6761,13 @@
       <w:kern w:val="20"/>
     </w:rPr>
   </w:style>
-  <w:style w:type="character" w:default="1" w:styleId="DefaultParagraphFont">
+  <w:style w:type="character" w:default="1" w:styleId="Standardskrifttypeiafsnit">
     <w:name w:val="Default Paragraph Font"/>
     <w:uiPriority w:val="1"/>
     <w:semiHidden/>
     <w:unhideWhenUsed/>
   </w:style>
-  <w:style w:type="table" w:default="1" w:styleId="TableNormal">
+  <w:style w:type="table" w:default="1" w:styleId="Tabel-Normal">
     <w:name w:val="Normal Table"/>
     <w:uiPriority w:val="99"/>
     <w:semiHidden/>
@@ -6620,16 +6783,16 @@
       </w:tblCellMar>
     </w:tblPr>
   </w:style>
-  <w:style w:type="numbering" w:default="1" w:styleId="NoList">
+  <w:style w:type="numbering" w:default="1" w:styleId="Ingenoversigt">
     <w:name w:val="No List"/>
     <w:uiPriority w:val="99"/>
     <w:semiHidden/>
     <w:unhideWhenUsed/>
   </w:style>
-  <w:style w:type="paragraph" w:styleId="BodyText">
+  <w:style w:type="paragraph" w:styleId="Brdtekst">
     <w:name w:val="Body Text"/>
     <w:basedOn w:val="Normal"/>
-    <w:link w:val="BodyTextChar"/>
+    <w:link w:val="BrdtekstTegn"/>
     <w:rsid w:val="00752A01"/>
     <w:pPr>
       <w:spacing w:after="240" w:line="240" w:lineRule="atLeast"/>
@@ -6637,7 +6800,7 @@
       <w:jc w:val="both"/>
     </w:pPr>
   </w:style>
-  <w:style w:type="paragraph" w:styleId="Index1">
+  <w:style w:type="paragraph" w:styleId="Indeks1">
     <w:name w:val="index 1"/>
     <w:basedOn w:val="Normal"/>
     <w:semiHidden/>
@@ -6647,7 +6810,7 @@
       <w:szCs w:val="21"/>
     </w:rPr>
   </w:style>
-  <w:style w:type="paragraph" w:styleId="Index2">
+  <w:style w:type="paragraph" w:styleId="Indeks2">
     <w:name w:val="index 2"/>
     <w:basedOn w:val="Normal"/>
     <w:semiHidden/>
@@ -6660,7 +6823,7 @@
       <w:szCs w:val="21"/>
     </w:rPr>
   </w:style>
-  <w:style w:type="paragraph" w:styleId="Index3">
+  <w:style w:type="paragraph" w:styleId="Indeks3">
     <w:name w:val="index 3"/>
     <w:basedOn w:val="Normal"/>
     <w:semiHidden/>
@@ -6673,7 +6836,7 @@
       <w:szCs w:val="21"/>
     </w:rPr>
   </w:style>
-  <w:style w:type="paragraph" w:styleId="Index4">
+  <w:style w:type="paragraph" w:styleId="Indeks4">
     <w:name w:val="index 4"/>
     <w:basedOn w:val="Normal"/>
     <w:semiHidden/>
@@ -6686,7 +6849,7 @@
       <w:szCs w:val="21"/>
     </w:rPr>
   </w:style>
-  <w:style w:type="paragraph" w:styleId="Index5">
+  <w:style w:type="paragraph" w:styleId="Indeks5">
     <w:name w:val="index 5"/>
     <w:basedOn w:val="Normal"/>
     <w:semiHidden/>
@@ -6699,7 +6862,7 @@
       <w:szCs w:val="21"/>
     </w:rPr>
   </w:style>
-  <w:style w:type="paragraph" w:styleId="TOC1">
+  <w:style w:type="paragraph" w:styleId="Indholdsfortegnelse1">
     <w:name w:val="toc 1"/>
     <w:basedOn w:val="Normal"/>
     <w:uiPriority w:val="39"/>
@@ -6711,7 +6874,7 @@
       </w:tabs>
     </w:pPr>
   </w:style>
-  <w:style w:type="paragraph" w:styleId="TOC2">
+  <w:style w:type="paragraph" w:styleId="Indholdsfortegnelse2">
     <w:name w:val="toc 2"/>
     <w:basedOn w:val="Normal"/>
     <w:uiPriority w:val="39"/>
@@ -6723,7 +6886,7 @@
       </w:tabs>
     </w:pPr>
   </w:style>
-  <w:style w:type="paragraph" w:styleId="TOC3">
+  <w:style w:type="paragraph" w:styleId="Indholdsfortegnelse3">
     <w:name w:val="toc 3"/>
     <w:basedOn w:val="Normal"/>
     <w:uiPriority w:val="39"/>
@@ -6738,7 +6901,7 @@
       <w:i/>
     </w:rPr>
   </w:style>
-  <w:style w:type="paragraph" w:styleId="TOC4">
+  <w:style w:type="paragraph" w:styleId="Indholdsfortegnelse4">
     <w:name w:val="toc 4"/>
     <w:basedOn w:val="Normal"/>
     <w:semiHidden/>
@@ -6752,7 +6915,7 @@
       <w:i/>
     </w:rPr>
   </w:style>
-  <w:style w:type="paragraph" w:styleId="TOC5">
+  <w:style w:type="paragraph" w:styleId="Indholdsfortegnelse5">
     <w:name w:val="toc 5"/>
     <w:basedOn w:val="Normal"/>
     <w:semiHidden/>
@@ -6761,22 +6924,22 @@
       <w:i/>
     </w:rPr>
   </w:style>
-  <w:style w:type="paragraph" w:styleId="FootnoteText">
+  <w:style w:type="paragraph" w:styleId="Fodnotetekst">
     <w:name w:val="footnote text"/>
     <w:basedOn w:val="Normal"/>
     <w:semiHidden/>
     <w:rsid w:val="00752A01"/>
   </w:style>
-  <w:style w:type="paragraph" w:styleId="CommentText">
+  <w:style w:type="paragraph" w:styleId="Kommentartekst">
     <w:name w:val="annotation text"/>
     <w:basedOn w:val="Normal"/>
     <w:semiHidden/>
     <w:rsid w:val="00752A01"/>
   </w:style>
-  <w:style w:type="paragraph" w:styleId="IndexHeading">
+  <w:style w:type="paragraph" w:styleId="Indeksoverskrift">
     <w:name w:val="index heading"/>
     <w:basedOn w:val="Normal"/>
-    <w:next w:val="Index1"/>
+    <w:next w:val="Indeks1"/>
     <w:semiHidden/>
     <w:rsid w:val="00752A01"/>
     <w:pPr>
@@ -6788,10 +6951,10 @@
       <w:szCs w:val="28"/>
     </w:rPr>
   </w:style>
-  <w:style w:type="paragraph" w:styleId="Caption">
+  <w:style w:type="paragraph" w:styleId="Billedtekst">
     <w:name w:val="caption"/>
     <w:basedOn w:val="Normal"/>
-    <w:next w:val="BodyText"/>
+    <w:next w:val="Brdtekst"/>
     <w:qFormat/>
     <w:rsid w:val="00752A01"/>
     <w:pPr>
@@ -6803,19 +6966,19 @@
       <w:i/>
     </w:rPr>
   </w:style>
-  <w:style w:type="paragraph" w:styleId="TableofFigures">
+  <w:style w:type="paragraph" w:styleId="Listeoverfigurer">
     <w:name w:val="table of figures"/>
     <w:basedOn w:val="Normal"/>
     <w:semiHidden/>
     <w:rsid w:val="00752A01"/>
   </w:style>
-  <w:style w:type="paragraph" w:styleId="EndnoteText">
+  <w:style w:type="paragraph" w:styleId="Slutnotetekst">
     <w:name w:val="endnote text"/>
     <w:basedOn w:val="Normal"/>
     <w:semiHidden/>
     <w:rsid w:val="00752A01"/>
   </w:style>
-  <w:style w:type="paragraph" w:styleId="TableofAuthorities">
+  <w:style w:type="paragraph" w:styleId="Citatsamling">
     <w:name w:val="table of authorities"/>
     <w:basedOn w:val="Normal"/>
     <w:semiHidden/>
@@ -6826,19 +6989,19 @@
       </w:tabs>
     </w:pPr>
   </w:style>
-  <w:style w:type="paragraph" w:styleId="MacroText">
+  <w:style w:type="paragraph" w:styleId="Makrotekst">
     <w:name w:val="macro"/>
-    <w:basedOn w:val="BodyText"/>
+    <w:basedOn w:val="Brdtekst"/>
     <w:semiHidden/>
     <w:rsid w:val="00752A01"/>
     <w:rPr>
       <w:rFonts w:ascii="Courier New" w:hAnsi="Courier New" w:cs="Courier New"/>
     </w:rPr>
   </w:style>
-  <w:style w:type="paragraph" w:styleId="TOAHeading">
+  <w:style w:type="paragraph" w:styleId="Citatoverskrift">
     <w:name w:val="toa heading"/>
     <w:basedOn w:val="Normal"/>
-    <w:next w:val="TableofAuthorities"/>
+    <w:next w:val="Citatsamling"/>
     <w:semiHidden/>
     <w:rsid w:val="00752A01"/>
     <w:pPr>
@@ -6851,7 +7014,7 @@
       <w:kern w:val="28"/>
     </w:rPr>
   </w:style>
-  <w:style w:type="paragraph" w:styleId="ListBullet">
+  <w:style w:type="paragraph" w:styleId="Opstilling-punkttegn">
     <w:name w:val="List Bullet"/>
     <w:basedOn w:val="Normal"/>
     <w:rsid w:val="00752A01"/>
@@ -6864,10 +7027,10 @@
       <w:jc w:val="both"/>
     </w:pPr>
   </w:style>
-  <w:style w:type="paragraph" w:styleId="Subtitle">
+  <w:style w:type="paragraph" w:styleId="Undertitel">
     <w:name w:val="Subtitle"/>
-    <w:basedOn w:val="Title"/>
-    <w:next w:val="BodyText"/>
+    <w:basedOn w:val="Titel"/>
+    <w:next w:val="Brdtekst"/>
     <w:qFormat/>
     <w:rsid w:val="00752A01"/>
     <w:pPr>
@@ -6879,10 +7042,10 @@
       <w:szCs w:val="22"/>
     </w:rPr>
   </w:style>
-  <w:style w:type="paragraph" w:styleId="Title">
+  <w:style w:type="paragraph" w:styleId="Titel">
     <w:name w:val="Title"/>
     <w:basedOn w:val="Normal"/>
-    <w:next w:val="Subtitle"/>
+    <w:next w:val="Undertitel"/>
     <w:qFormat/>
     <w:rsid w:val="00752A01"/>
     <w:pPr>
@@ -6899,10 +7062,10 @@
       <w:szCs w:val="44"/>
     </w:rPr>
   </w:style>
-  <w:style w:type="character" w:customStyle="1" w:styleId="BodyTextChar">
-    <w:name w:val="Body Text Char"/>
-    <w:basedOn w:val="DefaultParagraphFont"/>
-    <w:link w:val="BodyText"/>
+  <w:style w:type="character" w:customStyle="1" w:styleId="BrdtekstTegn">
+    <w:name w:val="Brødtekst Tegn"/>
+    <w:basedOn w:val="Standardskrifttypeiafsnit"/>
+    <w:link w:val="Brdtekst"/>
     <w:locked/>
     <w:rsid w:val="00752A01"/>
     <w:rPr>
@@ -6913,7 +7076,7 @@
   </w:style>
   <w:style w:type="character" w:customStyle="1" w:styleId="BlokcitatTegnTegn">
     <w:name w:val="Blokcitat Tegn Tegn"/>
-    <w:basedOn w:val="DefaultParagraphFont"/>
+    <w:basedOn w:val="Standardskrifttypeiafsnit"/>
     <w:link w:val="Blokcitat"/>
     <w:locked/>
     <w:rsid w:val="00752A01"/>
@@ -6927,7 +7090,7 @@
   </w:style>
   <w:style w:type="paragraph" w:customStyle="1" w:styleId="Blokcitat">
     <w:name w:val="Blokcitat"/>
-    <w:basedOn w:val="BodyText"/>
+    <w:basedOn w:val="Brdtekst"/>
     <w:link w:val="BlokcitatTegnTegn"/>
     <w:autoRedefine/>
     <w:rsid w:val="00752A01"/>
@@ -6949,7 +7112,7 @@
   <w:style w:type="paragraph" w:customStyle="1" w:styleId="SubtitleCover">
     <w:name w:val="Subtitle Cover"/>
     <w:basedOn w:val="TitleCover"/>
-    <w:next w:val="BodyText"/>
+    <w:next w:val="Brdtekst"/>
     <w:rsid w:val="00752A01"/>
     <w:pPr>
       <w:pBdr>
@@ -7001,7 +7164,7 @@
   </w:style>
   <w:style w:type="paragraph" w:customStyle="1" w:styleId="Firmanavn">
     <w:name w:val="Firmanavn"/>
-    <w:basedOn w:val="BodyText"/>
+    <w:basedOn w:val="Brdtekst"/>
     <w:autoRedefine/>
     <w:rsid w:val="00E1051E"/>
     <w:pPr>
@@ -7049,7 +7212,7 @@
   </w:style>
   <w:style w:type="character" w:customStyle="1" w:styleId="OpstillingtalellerbogstTegnTegn">
     <w:name w:val="Opstilling – tal eller bogst. Tegn Tegn"/>
-    <w:basedOn w:val="DefaultParagraphFont"/>
+    <w:basedOn w:val="Standardskrifttypeiafsnit"/>
     <w:link w:val="Opstillingtalellerbogst"/>
     <w:locked/>
     <w:rsid w:val="00752A01"/>
@@ -7110,7 +7273,7 @@
       <w:lang w:val="da-DK" w:eastAsia="da-DK"/>
     </w:rPr>
   </w:style>
-  <w:style w:type="character" w:styleId="FootnoteReference">
+  <w:style w:type="character" w:styleId="Fodnotehenvisning">
     <w:name w:val="footnote reference"/>
     <w:semiHidden/>
     <w:rsid w:val="00752A01"/>
@@ -7118,7 +7281,7 @@
       <w:vertAlign w:val="superscript"/>
     </w:rPr>
   </w:style>
-  <w:style w:type="character" w:styleId="CommentReference">
+  <w:style w:type="character" w:styleId="Kommentarhenvisning">
     <w:name w:val="annotation reference"/>
     <w:semiHidden/>
     <w:rsid w:val="00752A01"/>
@@ -7126,14 +7289,14 @@
       <w:sz w:val="16"/>
     </w:rPr>
   </w:style>
-  <w:style w:type="character" w:styleId="PageNumber">
+  <w:style w:type="character" w:styleId="Sidetal">
     <w:name w:val="page number"/>
     <w:rsid w:val="00752A01"/>
     <w:rPr>
       <w:sz w:val="24"/>
     </w:rPr>
   </w:style>
-  <w:style w:type="character" w:styleId="EndnoteReference">
+  <w:style w:type="character" w:styleId="Slutnotehenvisning">
     <w:name w:val="endnote reference"/>
     <w:semiHidden/>
     <w:rsid w:val="00752A01"/>
@@ -7150,10 +7313,10 @@
       <w:lang w:val="da-DK" w:eastAsia="da-DK" w:bidi="da-DK"/>
     </w:rPr>
   </w:style>
-  <w:style w:type="paragraph" w:styleId="Header">
+  <w:style w:type="paragraph" w:styleId="Sidehoved">
     <w:name w:val="header"/>
     <w:basedOn w:val="Normal"/>
-    <w:link w:val="HeaderChar"/>
+    <w:link w:val="SidehovedTegn"/>
     <w:uiPriority w:val="99"/>
     <w:rsid w:val="00752A01"/>
     <w:pPr>
@@ -7163,10 +7326,10 @@
       </w:tabs>
     </w:pPr>
   </w:style>
-  <w:style w:type="paragraph" w:styleId="Footer">
+  <w:style w:type="paragraph" w:styleId="Sidefod">
     <w:name w:val="footer"/>
     <w:basedOn w:val="Normal"/>
-    <w:link w:val="FooterChar"/>
+    <w:link w:val="SidefodTegn"/>
     <w:uiPriority w:val="99"/>
     <w:rsid w:val="00752A01"/>
     <w:pPr>
@@ -7176,9 +7339,9 @@
       </w:tabs>
     </w:pPr>
   </w:style>
-  <w:style w:type="paragraph" w:styleId="TOCHeading">
+  <w:style w:type="paragraph" w:styleId="Overskrift">
     <w:name w:val="TOC Heading"/>
-    <w:basedOn w:val="Heading1"/>
+    <w:basedOn w:val="Overskrift1"/>
     <w:next w:val="Normal"/>
     <w:uiPriority w:val="39"/>
     <w:unhideWhenUsed/>
@@ -7207,7 +7370,7 @@
   </w:style>
   <w:style w:type="character" w:styleId="Hyperlink">
     <w:name w:val="Hyperlink"/>
-    <w:basedOn w:val="DefaultParagraphFont"/>
+    <w:basedOn w:val="Standardskrifttypeiafsnit"/>
     <w:uiPriority w:val="99"/>
     <w:unhideWhenUsed/>
     <w:rsid w:val="00490261"/>
@@ -7216,9 +7379,9 @@
       <w:u w:val="single"/>
     </w:rPr>
   </w:style>
-  <w:style w:type="character" w:styleId="Emphasis">
+  <w:style w:type="character" w:styleId="Fremhv">
     <w:name w:val="Emphasis"/>
-    <w:basedOn w:val="DefaultParagraphFont"/>
+    <w:basedOn w:val="Standardskrifttypeiafsnit"/>
     <w:qFormat/>
     <w:rsid w:val="00490261"/>
     <w:rPr>
@@ -7226,10 +7389,10 @@
       <w:iCs/>
     </w:rPr>
   </w:style>
-  <w:style w:type="character" w:customStyle="1" w:styleId="HeaderChar">
-    <w:name w:val="Header Char"/>
-    <w:basedOn w:val="DefaultParagraphFont"/>
-    <w:link w:val="Header"/>
+  <w:style w:type="character" w:customStyle="1" w:styleId="SidehovedTegn">
+    <w:name w:val="Sidehoved Tegn"/>
+    <w:basedOn w:val="Standardskrifttypeiafsnit"/>
+    <w:link w:val="Sidehoved"/>
     <w:uiPriority w:val="99"/>
     <w:rsid w:val="00B41B2D"/>
     <w:rPr>
@@ -7239,10 +7402,10 @@
       <w:lang w:val="en-US" w:eastAsia="en-US" w:bidi="da-DK"/>
     </w:rPr>
   </w:style>
-  <w:style w:type="character" w:customStyle="1" w:styleId="FooterChar">
-    <w:name w:val="Footer Char"/>
-    <w:basedOn w:val="DefaultParagraphFont"/>
-    <w:link w:val="Footer"/>
+  <w:style w:type="character" w:customStyle="1" w:styleId="SidefodTegn">
+    <w:name w:val="Sidefod Tegn"/>
+    <w:basedOn w:val="Standardskrifttypeiafsnit"/>
+    <w:link w:val="Sidefod"/>
     <w:uiPriority w:val="99"/>
     <w:rsid w:val="00B41B2D"/>
     <w:rPr>
@@ -7252,9 +7415,9 @@
       <w:lang w:val="en-US" w:eastAsia="en-US" w:bidi="da-DK"/>
     </w:rPr>
   </w:style>
-  <w:style w:type="character" w:styleId="FollowedHyperlink">
+  <w:style w:type="character" w:styleId="BesgtHyperlink">
     <w:name w:val="FollowedHyperlink"/>
-    <w:basedOn w:val="DefaultParagraphFont"/>
+    <w:basedOn w:val="Standardskrifttypeiafsnit"/>
     <w:rsid w:val="001C32D7"/>
     <w:rPr>
       <w:color w:val="800080" w:themeColor="followedHyperlink"/>
@@ -7279,38 +7442,38 @@
   </w:style>
   <w:style w:type="character" w:customStyle="1" w:styleId="toctoggle">
     <w:name w:val="toctoggle"/>
-    <w:basedOn w:val="DefaultParagraphFont"/>
+    <w:basedOn w:val="Standardskrifttypeiafsnit"/>
     <w:rsid w:val="001C32D7"/>
   </w:style>
   <w:style w:type="character" w:customStyle="1" w:styleId="tocnumber">
     <w:name w:val="tocnumber"/>
-    <w:basedOn w:val="DefaultParagraphFont"/>
+    <w:basedOn w:val="Standardskrifttypeiafsnit"/>
     <w:rsid w:val="001C32D7"/>
   </w:style>
   <w:style w:type="character" w:customStyle="1" w:styleId="toctext">
     <w:name w:val="toctext"/>
-    <w:basedOn w:val="DefaultParagraphFont"/>
+    <w:basedOn w:val="Standardskrifttypeiafsnit"/>
     <w:rsid w:val="001C32D7"/>
   </w:style>
   <w:style w:type="character" w:customStyle="1" w:styleId="editsection">
     <w:name w:val="editsection"/>
-    <w:basedOn w:val="DefaultParagraphFont"/>
+    <w:basedOn w:val="Standardskrifttypeiafsnit"/>
     <w:rsid w:val="001C32D7"/>
   </w:style>
   <w:style w:type="character" w:customStyle="1" w:styleId="mw-headline">
     <w:name w:val="mw-headline"/>
-    <w:basedOn w:val="DefaultParagraphFont"/>
+    <w:basedOn w:val="Standardskrifttypeiafsnit"/>
     <w:rsid w:val="001C32D7"/>
   </w:style>
   <w:style w:type="character" w:customStyle="1" w:styleId="texhtml">
     <w:name w:val="texhtml"/>
-    <w:basedOn w:val="DefaultParagraphFont"/>
+    <w:basedOn w:val="Standardskrifttypeiafsnit"/>
     <w:rsid w:val="00465738"/>
   </w:style>
-  <w:style w:type="paragraph" w:styleId="BalloonText">
+  <w:style w:type="paragraph" w:styleId="Markeringsbobletekst">
     <w:name w:val="Balloon Text"/>
     <w:basedOn w:val="Normal"/>
-    <w:link w:val="BalloonTextChar"/>
+    <w:link w:val="MarkeringsbobletekstTegn"/>
     <w:rsid w:val="006C542B"/>
     <w:rPr>
       <w:rFonts w:ascii="Tahoma" w:hAnsi="Tahoma" w:cs="Tahoma"/>
@@ -7318,10 +7481,10 @@
       <w:szCs w:val="16"/>
     </w:rPr>
   </w:style>
-  <w:style w:type="character" w:customStyle="1" w:styleId="BalloonTextChar">
-    <w:name w:val="Balloon Text Char"/>
-    <w:basedOn w:val="DefaultParagraphFont"/>
-    <w:link w:val="BalloonText"/>
+  <w:style w:type="character" w:customStyle="1" w:styleId="MarkeringsbobletekstTegn">
+    <w:name w:val="Markeringsbobletekst Tegn"/>
+    <w:basedOn w:val="Standardskrifttypeiafsnit"/>
+    <w:link w:val="Markeringsbobletekst"/>
     <w:rsid w:val="006C542B"/>
     <w:rPr>
       <w:rFonts w:ascii="Tahoma" w:hAnsi="Tahoma" w:cs="Tahoma"/>
@@ -7330,9 +7493,9 @@
       <w:lang w:val="en-US" w:eastAsia="en-US" w:bidi="da-DK"/>
     </w:rPr>
   </w:style>
-  <w:style w:type="table" w:styleId="TableGrid">
+  <w:style w:type="table" w:styleId="Tabel-Gitter">
     <w:name w:val="Table Grid"/>
-    <w:basedOn w:val="TableNormal"/>
+    <w:basedOn w:val="Tabel-Normal"/>
     <w:uiPriority w:val="59"/>
     <w:rsid w:val="006C542B"/>
     <w:tblPr>
@@ -7353,7 +7516,7 @@
       </w:tblCellMar>
     </w:tblPr>
   </w:style>
-  <w:style w:type="paragraph" w:styleId="ListParagraph">
+  <w:style w:type="paragraph" w:styleId="Listeafsnit">
     <w:name w:val="List Paragraph"/>
     <w:basedOn w:val="Normal"/>
     <w:uiPriority w:val="34"/>
@@ -7364,10 +7527,10 @@
       <w:contextualSpacing/>
     </w:pPr>
   </w:style>
-  <w:style w:type="character" w:customStyle="1" w:styleId="Heading1Char">
-    <w:name w:val="Heading 1 Char"/>
-    <w:basedOn w:val="DefaultParagraphFont"/>
-    <w:link w:val="Heading1"/>
+  <w:style w:type="character" w:customStyle="1" w:styleId="Overskrift1Tegn">
+    <w:name w:val="Overskrift 1 Tegn"/>
+    <w:basedOn w:val="Standardskrifttypeiafsnit"/>
+    <w:link w:val="Overskrift1"/>
     <w:uiPriority w:val="9"/>
     <w:rsid w:val="001542EA"/>
     <w:rPr>
@@ -7381,10 +7544,10 @@
       <w:lang w:val="en-US" w:eastAsia="en-US" w:bidi="da-DK"/>
     </w:rPr>
   </w:style>
-  <w:style w:type="paragraph" w:styleId="HTMLPreformatted">
+  <w:style w:type="paragraph" w:styleId="FormateretHTML">
     <w:name w:val="HTML Preformatted"/>
     <w:basedOn w:val="Normal"/>
-    <w:link w:val="HTMLPreformattedChar"/>
+    <w:link w:val="FormateretHTMLTegn"/>
     <w:uiPriority w:val="99"/>
     <w:unhideWhenUsed/>
     <w:rsid w:val="001542EA"/>
@@ -7417,10 +7580,10 @@
       <w:lang w:val="da-DK" w:eastAsia="da-DK" w:bidi="ar-SA"/>
     </w:rPr>
   </w:style>
-  <w:style w:type="character" w:customStyle="1" w:styleId="HTMLPreformattedChar">
-    <w:name w:val="HTML Preformatted Char"/>
-    <w:basedOn w:val="DefaultParagraphFont"/>
-    <w:link w:val="HTMLPreformatted"/>
+  <w:style w:type="character" w:customStyle="1" w:styleId="FormateretHTMLTegn">
+    <w:name w:val="Formateret HTML   Tegn"/>
+    <w:basedOn w:val="Standardskrifttypeiafsnit"/>
+    <w:link w:val="FormateretHTML"/>
     <w:uiPriority w:val="99"/>
     <w:rsid w:val="001542EA"/>
     <w:rPr>
@@ -7431,7 +7594,7 @@
   </w:style>
   <w:style w:type="character" w:customStyle="1" w:styleId="line-number1">
     <w:name w:val="line-number1"/>
-    <w:basedOn w:val="DefaultParagraphFont"/>
+    <w:basedOn w:val="Standardskrifttypeiafsnit"/>
     <w:rsid w:val="001542EA"/>
     <w:rPr>
       <w:shd w:val="clear" w:color="auto" w:fill="E9E8E2"/>
@@ -7439,7 +7602,7 @@
   </w:style>
   <w:style w:type="character" w:customStyle="1" w:styleId="keyword-directive1">
     <w:name w:val="keyword-directive1"/>
-    <w:basedOn w:val="DefaultParagraphFont"/>
+    <w:basedOn w:val="Standardskrifttypeiafsnit"/>
     <w:rsid w:val="001542EA"/>
     <w:rPr>
       <w:color w:val="0000E6"/>
@@ -7447,7 +7610,7 @@
   </w:style>
   <w:style w:type="character" w:customStyle="1" w:styleId="comment1">
     <w:name w:val="comment1"/>
-    <w:basedOn w:val="DefaultParagraphFont"/>
+    <w:basedOn w:val="Standardskrifttypeiafsnit"/>
     <w:rsid w:val="001542EA"/>
     <w:rPr>
       <w:color w:val="969696"/>
@@ -7455,7 +7618,7 @@
   </w:style>
   <w:style w:type="character" w:customStyle="1" w:styleId="st01">
     <w:name w:val="st01"/>
-    <w:basedOn w:val="DefaultParagraphFont"/>
+    <w:basedOn w:val="Standardskrifttypeiafsnit"/>
     <w:rsid w:val="001542EA"/>
     <w:rPr>
       <w:rFonts w:ascii="Monospaced" w:hAnsi="Monospaced" w:hint="default"/>
@@ -7466,16 +7629,16 @@
   </w:style>
   <w:style w:type="character" w:customStyle="1" w:styleId="character1">
     <w:name w:val="character1"/>
-    <w:basedOn w:val="DefaultParagraphFont"/>
+    <w:basedOn w:val="Standardskrifttypeiafsnit"/>
     <w:rsid w:val="001542EA"/>
     <w:rPr>
       <w:color w:val="CE7B00"/>
     </w:rPr>
   </w:style>
-  <w:style w:type="character" w:customStyle="1" w:styleId="Heading3Char">
-    <w:name w:val="Heading 3 Char"/>
-    <w:basedOn w:val="DefaultParagraphFont"/>
-    <w:link w:val="Heading3"/>
+  <w:style w:type="character" w:customStyle="1" w:styleId="Overskrift3Tegn">
+    <w:name w:val="Overskrift 3 Tegn"/>
+    <w:basedOn w:val="Standardskrifttypeiafsnit"/>
+    <w:link w:val="Overskrift3"/>
     <w:rsid w:val="000640F6"/>
     <w:rPr>
       <w:rFonts w:ascii="Garamond" w:hAnsi="Garamond"/>
@@ -7486,7 +7649,7 @@
   </w:style>
   <w:style w:type="character" w:customStyle="1" w:styleId="sgml-declaration1">
     <w:name w:val="sgml-declaration1"/>
-    <w:basedOn w:val="DefaultParagraphFont"/>
+    <w:basedOn w:val="Standardskrifttypeiafsnit"/>
     <w:rsid w:val="00774ED7"/>
     <w:rPr>
       <w:color w:val="628FB5"/>
@@ -7494,7 +7657,7 @@
   </w:style>
   <w:style w:type="character" w:customStyle="1" w:styleId="tag1">
     <w:name w:val="tag1"/>
-    <w:basedOn w:val="DefaultParagraphFont"/>
+    <w:basedOn w:val="Standardskrifttypeiafsnit"/>
     <w:rsid w:val="00774ED7"/>
     <w:rPr>
       <w:color w:val="0000E6"/>
@@ -7502,7 +7665,7 @@
   </w:style>
   <w:style w:type="character" w:customStyle="1" w:styleId="argument1">
     <w:name w:val="argument1"/>
-    <w:basedOn w:val="DefaultParagraphFont"/>
+    <w:basedOn w:val="Standardskrifttypeiafsnit"/>
     <w:rsid w:val="00774ED7"/>
     <w:rPr>
       <w:color w:val="009900"/>
@@ -7510,7 +7673,7 @@
   </w:style>
   <w:style w:type="character" w:customStyle="1" w:styleId="value1">
     <w:name w:val="value1"/>
-    <w:basedOn w:val="DefaultParagraphFont"/>
+    <w:basedOn w:val="Standardskrifttypeiafsnit"/>
     <w:rsid w:val="00774ED7"/>
     <w:rPr>
       <w:color w:val="CE7B00"/>
@@ -7518,7 +7681,7 @@
   </w:style>
   <w:style w:type="character" w:customStyle="1" w:styleId="st11">
     <w:name w:val="st11"/>
-    <w:basedOn w:val="DefaultParagraphFont"/>
+    <w:basedOn w:val="Standardskrifttypeiafsnit"/>
     <w:rsid w:val="00460015"/>
     <w:rPr>
       <w:rFonts w:ascii="Monospaced" w:hAnsi="Monospaced" w:hint="default"/>
@@ -7529,7 +7692,7 @@
   </w:style>
   <w:style w:type="character" w:customStyle="1" w:styleId="sql-keyword1">
     <w:name w:val="sql-keyword1"/>
-    <w:basedOn w:val="DefaultParagraphFont"/>
+    <w:basedOn w:val="Standardskrifttypeiafsnit"/>
     <w:rsid w:val="00710C88"/>
     <w:rPr>
       <w:color w:val="0000E6"/>
@@ -7537,7 +7700,7 @@
   </w:style>
   <w:style w:type="character" w:customStyle="1" w:styleId="sql-identifier1">
     <w:name w:val="sql-identifier1"/>
-    <w:basedOn w:val="DefaultParagraphFont"/>
+    <w:basedOn w:val="Standardskrifttypeiafsnit"/>
     <w:rsid w:val="00710C88"/>
     <w:rPr>
       <w:color w:val="009900"/>
@@ -7545,7 +7708,7 @@
   </w:style>
   <w:style w:type="character" w:customStyle="1" w:styleId="sql-block-comment1">
     <w:name w:val="sql-block-comment1"/>
-    <w:basedOn w:val="DefaultParagraphFont"/>
+    <w:basedOn w:val="Standardskrifttypeiafsnit"/>
     <w:rsid w:val="00710C88"/>
     <w:rPr>
       <w:color w:val="969696"/>
@@ -7553,7 +7716,7 @@
   </w:style>
   <w:style w:type="character" w:customStyle="1" w:styleId="sql-string-literal1">
     <w:name w:val="sql-string-literal1"/>
-    <w:basedOn w:val="DefaultParagraphFont"/>
+    <w:basedOn w:val="Standardskrifttypeiafsnit"/>
     <w:rsid w:val="00710C88"/>
     <w:rPr>
       <w:color w:val="CE7B00"/>
@@ -7561,7 +7724,7 @@
   </w:style>
   <w:style w:type="character" w:customStyle="1" w:styleId="xml-value1">
     <w:name w:val="xml-value1"/>
-    <w:basedOn w:val="DefaultParagraphFont"/>
+    <w:basedOn w:val="Standardskrifttypeiafsnit"/>
     <w:rsid w:val="008B1D8C"/>
     <w:rPr>
       <w:color w:val="CE7B00"/>
@@ -7569,7 +7732,7 @@
   </w:style>
   <w:style w:type="character" w:customStyle="1" w:styleId="xml-tag1">
     <w:name w:val="xml-tag1"/>
-    <w:basedOn w:val="DefaultParagraphFont"/>
+    <w:basedOn w:val="Standardskrifttypeiafsnit"/>
     <w:rsid w:val="008B1D8C"/>
     <w:rPr>
       <w:color w:val="0000E6"/>
@@ -7577,7 +7740,7 @@
   </w:style>
   <w:style w:type="character" w:customStyle="1" w:styleId="xml-attribute1">
     <w:name w:val="xml-attribute1"/>
-    <w:basedOn w:val="DefaultParagraphFont"/>
+    <w:basedOn w:val="Standardskrifttypeiafsnit"/>
     <w:rsid w:val="008B1D8C"/>
     <w:rPr>
       <w:color w:val="009900"/>
@@ -7585,15 +7748,15 @@
   </w:style>
   <w:style w:type="character" w:customStyle="1" w:styleId="xml-comment1">
     <w:name w:val="xml-comment1"/>
-    <w:basedOn w:val="DefaultParagraphFont"/>
+    <w:basedOn w:val="Standardskrifttypeiafsnit"/>
     <w:rsid w:val="008B1D8C"/>
     <w:rPr>
       <w:color w:val="969696"/>
     </w:rPr>
   </w:style>
-  <w:style w:type="table" w:styleId="Table3Deffects1">
+  <w:style w:type="table" w:styleId="Tabel-3D-effekter1">
     <w:name w:val="Table 3D effects 1"/>
-    <w:basedOn w:val="TableNormal"/>
+    <w:basedOn w:val="Tabel-Normal"/>
     <w:rsid w:val="00484E4B"/>
     <w:tblPr>
       <w:tblInd w:w="0" w:type="dxa"/>
@@ -7704,9 +7867,9 @@
       </w:tcPr>
     </w:tblStylePr>
   </w:style>
-  <w:style w:type="table" w:styleId="Table3Deffects2">
+  <w:style w:type="table" w:styleId="Tabel-3D-effekter2">
     <w:name w:val="Table 3D effects 2"/>
-    <w:basedOn w:val="TableNormal"/>
+    <w:basedOn w:val="Tabel-Normal"/>
     <w:rsid w:val="00484E4B"/>
     <w:tblPr>
       <w:tblStyleRowBandSize w:val="1"/>
@@ -7781,9 +7944,9 @@
       </w:tcPr>
     </w:tblStylePr>
   </w:style>
-  <w:style w:type="table" w:styleId="Table3Deffects3">
+  <w:style w:type="table" w:styleId="Tabel-3D-effekter3">
     <w:name w:val="Table 3D effects 3"/>
-    <w:basedOn w:val="TableNormal"/>
+    <w:basedOn w:val="Tabel-Normal"/>
     <w:rsid w:val="00484E4B"/>
     <w:tblPr>
       <w:tblStyleRowBandSize w:val="1"/>
@@ -8165,7 +8328,7 @@
 </file>
 
 <file path=customXml/itemProps1.xml><?xml version="1.0" encoding="utf-8"?>
-<ds:datastoreItem xmlns:ds="http://schemas.openxmlformats.org/officeDocument/2006/customXml" ds:itemID="{C6207D1C-D0A5-40E6-9845-FF81ED19B940}">
+<ds:datastoreItem xmlns:ds="http://schemas.openxmlformats.org/officeDocument/2006/customXml" ds:itemID="{A500DFF3-CA23-4CC7-BE91-FE493FDB6071}">
   <ds:schemaRefs>
     <ds:schemaRef ds:uri="http://schemas.openxmlformats.org/officeDocument/2006/bibliography"/>
   </ds:schemaRefs>

</xml_diff>

<commit_message>
Started on use cases.
</commit_message>
<xml_diff>
--- a/Analysis and design/Krav.docx
+++ b/Analysis and design/Krav.docx
@@ -14,7 +14,7 @@
     </w:p>
     <w:p>
       <w:pPr>
-        <w:pStyle w:val="Overskrift1"/>
+        <w:pStyle w:val="Heading1"/>
         <w:numPr>
           <w:ilvl w:val="0"/>
           <w:numId w:val="3"/>
@@ -31,16 +31,22 @@
         <w:rPr>
           <w:lang w:val="da-DK"/>
         </w:rPr>
-        <w:t>Krav</w:t>
+        <w:t>K</w:t>
       </w:r>
       <w:bookmarkEnd w:id="0"/>
       <w:bookmarkEnd w:id="1"/>
       <w:bookmarkEnd w:id="2"/>
       <w:bookmarkEnd w:id="3"/>
+      <w:r>
+        <w:rPr>
+          <w:lang w:val="da-DK"/>
+        </w:rPr>
+        <w:t>rav</w:t>
+      </w:r>
     </w:p>
     <w:p>
       <w:pPr>
-        <w:pStyle w:val="Brdtekst"/>
+        <w:pStyle w:val="BodyText"/>
       </w:pPr>
       <w:bookmarkStart w:id="4" w:name="_Toc229650063"/>
       <w:bookmarkStart w:id="5" w:name="_Toc230252495"/>
@@ -55,45 +61,11 @@
       <w:r>
         <w:t xml:space="preserve">De </w:t>
       </w:r>
-      <w:proofErr w:type="spellStart"/>
       <w:r>
-        <w:t>enkelte</w:t>
+        <w:t>enkelte krav prioriteres efter</w:t>
       </w:r>
-      <w:proofErr w:type="spellEnd"/>
       <w:r>
-        <w:t xml:space="preserve"> </w:t>
-      </w:r>
-      <w:proofErr w:type="spellStart"/>
-      <w:r>
-        <w:t>krav</w:t>
-      </w:r>
-      <w:proofErr w:type="spellEnd"/>
-      <w:r>
-        <w:t xml:space="preserve"> </w:t>
-      </w:r>
-      <w:proofErr w:type="spellStart"/>
-      <w:r>
-        <w:t>prioriteres</w:t>
-      </w:r>
-      <w:proofErr w:type="spellEnd"/>
-      <w:r>
-        <w:t xml:space="preserve"> </w:t>
-      </w:r>
-      <w:proofErr w:type="spellStart"/>
-      <w:r>
-        <w:t>efter</w:t>
-      </w:r>
-      <w:proofErr w:type="spellEnd"/>
-      <w:r>
-        <w:t xml:space="preserve"> </w:t>
-      </w:r>
-      <w:proofErr w:type="spellStart"/>
-      <w:r>
-        <w:t>MoSCoW</w:t>
-      </w:r>
-      <w:proofErr w:type="spellEnd"/>
-      <w:r>
-        <w:t xml:space="preserve"> (Must have, Should Have, Could Have, Want</w:t>
+        <w:t xml:space="preserve"> MoSCoW (Must have, Should Have, Could Have, Want</w:t>
       </w:r>
       <w:r>
         <w:t>s</w:t>
@@ -104,7 +76,7 @@
     </w:p>
     <w:p>
       <w:pPr>
-        <w:pStyle w:val="Overskrift2"/>
+        <w:pStyle w:val="Heading2"/>
       </w:pPr>
       <w:r>
         <w:t>Funktionelle KraV</w:t>
@@ -112,7 +84,7 @@
     </w:p>
     <w:tbl>
       <w:tblPr>
-        <w:tblStyle w:val="Tabel-Gitter"/>
+        <w:tblStyle w:val="TableGrid"/>
         <w:tblW w:w="0" w:type="auto"/>
         <w:tblLook w:val="04A0"/>
       </w:tblPr>
@@ -129,7 +101,7 @@
           </w:tcPr>
           <w:p>
             <w:pPr>
-              <w:pStyle w:val="Brdtekst"/>
+              <w:pStyle w:val="BodyText"/>
               <w:ind w:firstLine="0"/>
               <w:rPr>
                 <w:lang w:val="da-DK"/>
@@ -150,7 +122,7 @@
           </w:tcPr>
           <w:p>
             <w:pPr>
-              <w:pStyle w:val="Brdtekst"/>
+              <w:pStyle w:val="BodyText"/>
               <w:ind w:firstLine="0"/>
               <w:rPr>
                 <w:lang w:val="da-DK"/>
@@ -171,7 +143,7 @@
           </w:tcPr>
           <w:p>
             <w:pPr>
-              <w:pStyle w:val="Brdtekst"/>
+              <w:pStyle w:val="BodyText"/>
               <w:ind w:firstLine="0"/>
               <w:rPr>
                 <w:lang w:val="da-DK"/>
@@ -193,7 +165,7 @@
           </w:tcPr>
           <w:p>
             <w:pPr>
-              <w:pStyle w:val="Brdtekst"/>
+              <w:pStyle w:val="BodyText"/>
               <w:ind w:firstLine="0"/>
               <w:rPr>
                 <w:lang w:val="da-DK"/>
@@ -213,7 +185,7 @@
           </w:tcPr>
           <w:p>
             <w:pPr>
-              <w:pStyle w:val="Brdtekst"/>
+              <w:pStyle w:val="BodyText"/>
               <w:ind w:firstLine="0"/>
               <w:rPr>
                 <w:lang w:val="da-DK"/>
@@ -233,7 +205,7 @@
           </w:tcPr>
           <w:p>
             <w:pPr>
-              <w:pStyle w:val="Brdtekst"/>
+              <w:pStyle w:val="BodyText"/>
               <w:ind w:firstLine="0"/>
               <w:rPr>
                 <w:lang w:val="da-DK"/>
@@ -255,7 +227,7 @@
           </w:tcPr>
           <w:p>
             <w:pPr>
-              <w:pStyle w:val="Brdtekst"/>
+              <w:pStyle w:val="BodyText"/>
               <w:ind w:firstLine="0"/>
               <w:rPr>
                 <w:lang w:val="da-DK"/>
@@ -275,24 +247,17 @@
           </w:tcPr>
           <w:p>
             <w:pPr>
-              <w:pStyle w:val="Brdtekst"/>
-              <w:ind w:firstLine="0"/>
-              <w:rPr>
-                <w:lang w:val="da-DK"/>
-              </w:rPr>
-            </w:pPr>
-            <w:r>
-              <w:rPr>
-                <w:lang w:val="da-DK"/>
-              </w:rPr>
-              <w:t xml:space="preserve">Systemet skal kræve at men er logget på for at </w:t>
-            </w:r>
-            <w:proofErr w:type="spellStart"/>
-            <w:r>
-              <w:rPr>
-                <w:lang w:val="da-DK"/>
-              </w:rPr>
-              <w:t>u</w:t>
+              <w:pStyle w:val="BodyText"/>
+              <w:ind w:firstLine="0"/>
+              <w:rPr>
+                <w:lang w:val="da-DK"/>
+              </w:rPr>
+            </w:pPr>
+            <w:r>
+              <w:rPr>
+                <w:lang w:val="da-DK"/>
+              </w:rPr>
+              <w:t>Systemet skal kræve at men er logget på for at u</w:t>
             </w:r>
             <w:r>
               <w:rPr>
@@ -300,7 +265,6 @@
               </w:rPr>
               <w:t>ploade</w:t>
             </w:r>
-            <w:proofErr w:type="spellEnd"/>
             <w:r>
               <w:rPr>
                 <w:lang w:val="da-DK"/>
@@ -351,7 +315,7 @@
           </w:tcPr>
           <w:p>
             <w:pPr>
-              <w:pStyle w:val="Brdtekst"/>
+              <w:pStyle w:val="BodyText"/>
               <w:ind w:firstLine="0"/>
               <w:rPr>
                 <w:lang w:val="da-DK"/>
@@ -373,7 +337,7 @@
           </w:tcPr>
           <w:p>
             <w:pPr>
-              <w:pStyle w:val="Brdtekst"/>
+              <w:pStyle w:val="BodyText"/>
               <w:ind w:firstLine="0"/>
               <w:rPr>
                 <w:lang w:val="da-DK"/>
@@ -393,31 +357,17 @@
           </w:tcPr>
           <w:p>
             <w:pPr>
-              <w:pStyle w:val="Brdtekst"/>
-              <w:ind w:firstLine="0"/>
-              <w:rPr>
-                <w:lang w:val="da-DK"/>
-              </w:rPr>
-            </w:pPr>
-            <w:r>
-              <w:rPr>
-                <w:lang w:val="da-DK"/>
-              </w:rPr>
-              <w:t xml:space="preserve">Systemet skal kende en bruges fulde navn og en gyldig e-mail adresse. Dvs. at </w:t>
-            </w:r>
-            <w:proofErr w:type="gramStart"/>
-            <w:r>
-              <w:rPr>
-                <w:lang w:val="da-DK"/>
-              </w:rPr>
-              <w:t>nye</w:t>
-            </w:r>
-            <w:proofErr w:type="gramEnd"/>
-            <w:r>
-              <w:rPr>
-                <w:lang w:val="da-DK"/>
-              </w:rPr>
-              <w:t xml:space="preserve"> e-mail adresser skal verificeres. </w:t>
+              <w:pStyle w:val="BodyText"/>
+              <w:ind w:firstLine="0"/>
+              <w:rPr>
+                <w:lang w:val="da-DK"/>
+              </w:rPr>
+            </w:pPr>
+            <w:r>
+              <w:rPr>
+                <w:lang w:val="da-DK"/>
+              </w:rPr>
+              <w:t xml:space="preserve">Systemet skal kende en bruges fulde navn og en gyldig e-mail adresse. Dvs. at nye e-mail adresser skal verificeres. </w:t>
             </w:r>
           </w:p>
         </w:tc>
@@ -427,7 +377,7 @@
           </w:tcPr>
           <w:p>
             <w:pPr>
-              <w:pStyle w:val="Brdtekst"/>
+              <w:pStyle w:val="BodyText"/>
               <w:ind w:firstLine="0"/>
               <w:rPr>
                 <w:lang w:val="da-DK"/>
@@ -449,7 +399,7 @@
           </w:tcPr>
           <w:p>
             <w:pPr>
-              <w:pStyle w:val="Brdtekst"/>
+              <w:pStyle w:val="BodyText"/>
               <w:ind w:firstLine="0"/>
               <w:rPr>
                 <w:lang w:val="da-DK"/>
@@ -469,7 +419,7 @@
           </w:tcPr>
           <w:p>
             <w:pPr>
-              <w:pStyle w:val="Brdtekst"/>
+              <w:pStyle w:val="BodyText"/>
               <w:ind w:firstLine="0"/>
               <w:rPr>
                 <w:lang w:val="da-DK"/>
@@ -501,7 +451,7 @@
           </w:tcPr>
           <w:p>
             <w:pPr>
-              <w:pStyle w:val="Brdtekst"/>
+              <w:pStyle w:val="BodyText"/>
               <w:ind w:firstLine="0"/>
               <w:rPr>
                 <w:lang w:val="da-DK"/>
@@ -523,7 +473,7 @@
           </w:tcPr>
           <w:p>
             <w:pPr>
-              <w:pStyle w:val="Brdtekst"/>
+              <w:pStyle w:val="BodyText"/>
               <w:ind w:firstLine="0"/>
               <w:rPr>
                 <w:lang w:val="da-DK"/>
@@ -543,7 +493,7 @@
           </w:tcPr>
           <w:p>
             <w:pPr>
-              <w:pStyle w:val="Brdtekst"/>
+              <w:pStyle w:val="BodyText"/>
               <w:ind w:firstLine="0"/>
               <w:rPr>
                 <w:lang w:val="da-DK"/>
@@ -563,7 +513,7 @@
           </w:tcPr>
           <w:p>
             <w:pPr>
-              <w:pStyle w:val="Brdtekst"/>
+              <w:pStyle w:val="BodyText"/>
               <w:ind w:firstLine="0"/>
               <w:rPr>
                 <w:lang w:val="da-DK"/>
@@ -585,7 +535,7 @@
           </w:tcPr>
           <w:p>
             <w:pPr>
-              <w:pStyle w:val="Brdtekst"/>
+              <w:pStyle w:val="BodyText"/>
               <w:ind w:firstLine="0"/>
               <w:rPr>
                 <w:lang w:val="da-DK"/>
@@ -605,7 +555,7 @@
           </w:tcPr>
           <w:p>
             <w:pPr>
-              <w:pStyle w:val="Brdtekst"/>
+              <w:pStyle w:val="BodyText"/>
               <w:ind w:firstLine="0"/>
               <w:rPr>
                 <w:lang w:val="da-DK"/>
@@ -627,21 +577,7 @@
               <w:rPr>
                 <w:lang w:val="da-DK"/>
               </w:rPr>
-              <w:t xml:space="preserve"> Dette kræver ikke at brugeren er </w:t>
-            </w:r>
-            <w:proofErr w:type="spellStart"/>
-            <w:r>
-              <w:rPr>
-                <w:lang w:val="da-DK"/>
-              </w:rPr>
-              <w:t>indlogget</w:t>
-            </w:r>
-            <w:proofErr w:type="spellEnd"/>
-            <w:r>
-              <w:rPr>
-                <w:lang w:val="da-DK"/>
-              </w:rPr>
-              <w:t>.</w:t>
+              <w:t xml:space="preserve"> Dette kræver ikke at brugeren er indlogget.</w:t>
             </w:r>
           </w:p>
         </w:tc>
@@ -651,7 +587,7 @@
           </w:tcPr>
           <w:p>
             <w:pPr>
-              <w:pStyle w:val="Brdtekst"/>
+              <w:pStyle w:val="BodyText"/>
               <w:ind w:firstLine="0"/>
               <w:rPr>
                 <w:lang w:val="da-DK"/>
@@ -673,7 +609,7 @@
           </w:tcPr>
           <w:p>
             <w:pPr>
-              <w:pStyle w:val="Brdtekst"/>
+              <w:pStyle w:val="BodyText"/>
               <w:ind w:firstLine="0"/>
               <w:rPr>
                 <w:lang w:val="da-DK"/>
@@ -693,51 +629,23 @@
           </w:tcPr>
           <w:p>
             <w:pPr>
-              <w:pStyle w:val="Brdtekst"/>
-              <w:ind w:firstLine="0"/>
-              <w:rPr>
-                <w:lang w:val="da-DK"/>
-              </w:rPr>
-            </w:pPr>
-            <w:r>
-              <w:rPr>
-                <w:lang w:val="da-DK"/>
-              </w:rPr>
-              <w:t xml:space="preserve">Systemet skal kunne håndtere 2 slags </w:t>
-            </w:r>
-            <w:proofErr w:type="spellStart"/>
-            <w:r>
-              <w:rPr>
-                <w:lang w:val="da-DK"/>
-              </w:rPr>
-              <w:t>indlogget</w:t>
-            </w:r>
-            <w:proofErr w:type="spellEnd"/>
-            <w:r>
-              <w:rPr>
-                <w:lang w:val="da-DK"/>
-              </w:rPr>
-              <w:t xml:space="preserve"> brugere. System</w:t>
-            </w:r>
-            <w:r>
-              <w:rPr>
-                <w:lang w:val="da-DK"/>
-              </w:rPr>
-              <w:t>(</w:t>
-            </w:r>
-            <w:proofErr w:type="spellStart"/>
-            <w:r>
-              <w:rPr>
-                <w:lang w:val="da-DK"/>
-              </w:rPr>
-              <w:t>superuser</w:t>
-            </w:r>
-            <w:proofErr w:type="spellEnd"/>
-            <w:r>
-              <w:rPr>
-                <w:lang w:val="da-DK"/>
-              </w:rPr>
-              <w:t>)</w:t>
+              <w:pStyle w:val="BodyText"/>
+              <w:ind w:firstLine="0"/>
+              <w:rPr>
+                <w:lang w:val="da-DK"/>
+              </w:rPr>
+            </w:pPr>
+            <w:r>
+              <w:rPr>
+                <w:lang w:val="da-DK"/>
+              </w:rPr>
+              <w:t>Systemet skal kunne håndtere 2 slags indlogget brugere. System</w:t>
+            </w:r>
+            <w:r>
+              <w:rPr>
+                <w:lang w:val="da-DK"/>
+              </w:rPr>
+              <w:t>(superuser)</w:t>
             </w:r>
             <w:r>
               <w:rPr>
@@ -771,7 +679,7 @@
           </w:tcPr>
           <w:p>
             <w:pPr>
-              <w:pStyle w:val="Brdtekst"/>
+              <w:pStyle w:val="BodyText"/>
               <w:ind w:firstLine="0"/>
               <w:rPr>
                 <w:lang w:val="da-DK"/>
@@ -793,7 +701,7 @@
           </w:tcPr>
           <w:p>
             <w:pPr>
-              <w:pStyle w:val="Brdtekst"/>
+              <w:pStyle w:val="BodyText"/>
               <w:ind w:firstLine="0"/>
               <w:rPr>
                 <w:lang w:val="da-DK"/>
@@ -813,7 +721,7 @@
           </w:tcPr>
           <w:p>
             <w:pPr>
-              <w:pStyle w:val="Brdtekst"/>
+              <w:pStyle w:val="BodyText"/>
               <w:ind w:firstLine="0"/>
               <w:rPr>
                 <w:lang w:val="da-DK"/>
@@ -833,7 +741,7 @@
           </w:tcPr>
           <w:p>
             <w:pPr>
-              <w:pStyle w:val="Brdtekst"/>
+              <w:pStyle w:val="BodyText"/>
               <w:ind w:firstLine="0"/>
               <w:rPr>
                 <w:lang w:val="da-DK"/>
@@ -855,7 +763,7 @@
           </w:tcPr>
           <w:p>
             <w:pPr>
-              <w:pStyle w:val="Brdtekst"/>
+              <w:pStyle w:val="BodyText"/>
               <w:ind w:firstLine="0"/>
               <w:rPr>
                 <w:lang w:val="da-DK"/>
@@ -875,7 +783,7 @@
           </w:tcPr>
           <w:p>
             <w:pPr>
-              <w:pStyle w:val="Brdtekst"/>
+              <w:pStyle w:val="BodyText"/>
               <w:ind w:firstLine="0"/>
               <w:rPr>
                 <w:lang w:val="da-DK"/>
@@ -895,7 +803,7 @@
           </w:tcPr>
           <w:p>
             <w:pPr>
-              <w:pStyle w:val="Brdtekst"/>
+              <w:pStyle w:val="BodyText"/>
               <w:ind w:firstLine="0"/>
               <w:rPr>
                 <w:lang w:val="da-DK"/>
@@ -917,7 +825,7 @@
           </w:tcPr>
           <w:p>
             <w:pPr>
-              <w:pStyle w:val="Brdtekst"/>
+              <w:pStyle w:val="BodyText"/>
               <w:ind w:firstLine="0"/>
               <w:rPr>
                 <w:lang w:val="da-DK"/>
@@ -937,7 +845,7 @@
           </w:tcPr>
           <w:p>
             <w:pPr>
-              <w:pStyle w:val="Brdtekst"/>
+              <w:pStyle w:val="BodyText"/>
               <w:ind w:firstLine="0"/>
               <w:rPr>
                 <w:lang w:val="da-DK"/>
@@ -957,7 +865,7 @@
           </w:tcPr>
           <w:p>
             <w:pPr>
-              <w:pStyle w:val="Brdtekst"/>
+              <w:pStyle w:val="BodyText"/>
               <w:ind w:firstLine="0"/>
               <w:rPr>
                 <w:lang w:val="da-DK"/>
@@ -979,7 +887,7 @@
           </w:tcPr>
           <w:p>
             <w:pPr>
-              <w:pStyle w:val="Brdtekst"/>
+              <w:pStyle w:val="BodyText"/>
               <w:ind w:firstLine="0"/>
               <w:rPr>
                 <w:lang w:val="da-DK"/>
@@ -999,7 +907,7 @@
           </w:tcPr>
           <w:p>
             <w:pPr>
-              <w:pStyle w:val="Brdtekst"/>
+              <w:pStyle w:val="BodyText"/>
               <w:ind w:firstLine="0"/>
               <w:rPr>
                 <w:lang w:val="da-DK"/>
@@ -1031,7 +939,7 @@
           </w:tcPr>
           <w:p>
             <w:pPr>
-              <w:pStyle w:val="Brdtekst"/>
+              <w:pStyle w:val="BodyText"/>
               <w:ind w:firstLine="0"/>
               <w:rPr>
                 <w:lang w:val="da-DK"/>
@@ -1049,7 +957,7 @@
     </w:tbl>
     <w:p>
       <w:pPr>
-        <w:pStyle w:val="Brdtekst"/>
+        <w:pStyle w:val="BodyText"/>
         <w:rPr>
           <w:lang w:val="da-DK"/>
         </w:rPr>
@@ -1057,7 +965,7 @@
     </w:p>
     <w:p>
       <w:pPr>
-        <w:pStyle w:val="Brdtekst"/>
+        <w:pStyle w:val="BodyText"/>
         <w:rPr>
           <w:lang w:val="da-DK"/>
         </w:rPr>
@@ -1077,7 +985,7 @@
     </w:p>
     <w:tbl>
       <w:tblPr>
-        <w:tblStyle w:val="Tabel-Gitter"/>
+        <w:tblStyle w:val="TableGrid"/>
         <w:tblW w:w="0" w:type="auto"/>
         <w:tblLook w:val="04A0"/>
       </w:tblPr>
@@ -1094,7 +1002,7 @@
           </w:tcPr>
           <w:p>
             <w:pPr>
-              <w:pStyle w:val="Brdtekst"/>
+              <w:pStyle w:val="BodyText"/>
               <w:ind w:firstLine="0"/>
               <w:rPr>
                 <w:lang w:val="da-DK"/>
@@ -1108,7 +1016,7 @@
           </w:tcPr>
           <w:p>
             <w:pPr>
-              <w:pStyle w:val="Brdtekst"/>
+              <w:pStyle w:val="BodyText"/>
               <w:ind w:firstLine="0"/>
               <w:rPr>
                 <w:lang w:val="da-DK"/>
@@ -1128,7 +1036,7 @@
           </w:tcPr>
           <w:p>
             <w:pPr>
-              <w:pStyle w:val="Brdtekst"/>
+              <w:pStyle w:val="BodyText"/>
               <w:ind w:firstLine="0"/>
               <w:rPr>
                 <w:lang w:val="da-DK"/>
@@ -1148,7 +1056,7 @@
           </w:tcPr>
           <w:p>
             <w:pPr>
-              <w:pStyle w:val="Brdtekst"/>
+              <w:pStyle w:val="BodyText"/>
               <w:ind w:firstLine="0"/>
               <w:rPr>
                 <w:lang w:val="da-DK"/>
@@ -1170,7 +1078,7 @@
           </w:tcPr>
           <w:p>
             <w:pPr>
-              <w:pStyle w:val="Brdtekst"/>
+              <w:pStyle w:val="BodyText"/>
               <w:ind w:firstLine="0"/>
               <w:rPr>
                 <w:lang w:val="da-DK"/>
@@ -1190,7 +1098,7 @@
           </w:tcPr>
           <w:p>
             <w:pPr>
-              <w:pStyle w:val="Brdtekst"/>
+              <w:pStyle w:val="BodyText"/>
               <w:ind w:firstLine="0"/>
               <w:rPr>
                 <w:lang w:val="da-DK"/>
@@ -1210,7 +1118,7 @@
           </w:tcPr>
           <w:p>
             <w:pPr>
-              <w:pStyle w:val="Brdtekst"/>
+              <w:pStyle w:val="BodyText"/>
               <w:ind w:firstLine="0"/>
               <w:rPr>
                 <w:lang w:val="da-DK"/>
@@ -1230,7 +1138,7 @@
           </w:tcPr>
           <w:p>
             <w:pPr>
-              <w:pStyle w:val="Brdtekst"/>
+              <w:pStyle w:val="BodyText"/>
               <w:ind w:firstLine="0"/>
               <w:rPr>
                 <w:lang w:val="da-DK"/>
@@ -1252,25 +1160,17 @@
           </w:tcPr>
           <w:p>
             <w:pPr>
-              <w:pStyle w:val="Brdtekst"/>
-              <w:ind w:firstLine="0"/>
-              <w:rPr>
-                <w:lang w:val="da-DK"/>
-              </w:rPr>
-            </w:pPr>
-            <w:proofErr w:type="spellStart"/>
-            <w:r>
-              <w:rPr>
-                <w:lang w:val="da-DK"/>
-              </w:rPr>
-              <w:t>Uploade</w:t>
-            </w:r>
-            <w:proofErr w:type="spellEnd"/>
-            <w:r>
-              <w:rPr>
-                <w:lang w:val="da-DK"/>
-              </w:rPr>
-              <w:t xml:space="preserve"> filer</w:t>
+              <w:pStyle w:val="BodyText"/>
+              <w:ind w:firstLine="0"/>
+              <w:rPr>
+                <w:lang w:val="da-DK"/>
+              </w:rPr>
+            </w:pPr>
+            <w:r>
+              <w:rPr>
+                <w:lang w:val="da-DK"/>
+              </w:rPr>
+              <w:t>Uploade filer</w:t>
             </w:r>
           </w:p>
         </w:tc>
@@ -1280,7 +1180,7 @@
           </w:tcPr>
           <w:p>
             <w:pPr>
-              <w:pStyle w:val="Brdtekst"/>
+              <w:pStyle w:val="BodyText"/>
               <w:ind w:firstLine="0"/>
               <w:rPr>
                 <w:lang w:val="da-DK"/>
@@ -1300,7 +1200,7 @@
           </w:tcPr>
           <w:p>
             <w:pPr>
-              <w:pStyle w:val="Brdtekst"/>
+              <w:pStyle w:val="BodyText"/>
               <w:ind w:firstLine="0"/>
               <w:rPr>
                 <w:lang w:val="da-DK"/>
@@ -1320,7 +1220,7 @@
           </w:tcPr>
           <w:p>
             <w:pPr>
-              <w:pStyle w:val="Brdtekst"/>
+              <w:pStyle w:val="BodyText"/>
               <w:ind w:firstLine="0"/>
               <w:rPr>
                 <w:lang w:val="da-DK"/>
@@ -1342,7 +1242,7 @@
           </w:tcPr>
           <w:p>
             <w:pPr>
-              <w:pStyle w:val="Brdtekst"/>
+              <w:pStyle w:val="BodyText"/>
               <w:ind w:firstLine="0"/>
               <w:rPr>
                 <w:lang w:val="da-DK"/>
@@ -1362,7 +1262,7 @@
           </w:tcPr>
           <w:p>
             <w:pPr>
-              <w:pStyle w:val="Brdtekst"/>
+              <w:pStyle w:val="BodyText"/>
               <w:ind w:firstLine="0"/>
               <w:rPr>
                 <w:lang w:val="da-DK"/>
@@ -1382,7 +1282,7 @@
           </w:tcPr>
           <w:p>
             <w:pPr>
-              <w:pStyle w:val="Brdtekst"/>
+              <w:pStyle w:val="BodyText"/>
               <w:ind w:firstLine="0"/>
               <w:rPr>
                 <w:lang w:val="da-DK"/>
@@ -1402,7 +1302,7 @@
           </w:tcPr>
           <w:p>
             <w:pPr>
-              <w:pStyle w:val="Brdtekst"/>
+              <w:pStyle w:val="BodyText"/>
               <w:ind w:firstLine="0"/>
               <w:rPr>
                 <w:lang w:val="da-DK"/>
@@ -1424,7 +1324,7 @@
           </w:tcPr>
           <w:p>
             <w:pPr>
-              <w:pStyle w:val="Brdtekst"/>
+              <w:pStyle w:val="BodyText"/>
               <w:ind w:firstLine="0"/>
               <w:rPr>
                 <w:lang w:val="da-DK"/>
@@ -1445,7 +1345,7 @@
           </w:tcPr>
           <w:p>
             <w:pPr>
-              <w:pStyle w:val="Brdtekst"/>
+              <w:pStyle w:val="BodyText"/>
               <w:ind w:firstLine="0"/>
               <w:rPr>
                 <w:lang w:val="da-DK"/>
@@ -1465,7 +1365,7 @@
           </w:tcPr>
           <w:p>
             <w:pPr>
-              <w:pStyle w:val="Brdtekst"/>
+              <w:pStyle w:val="BodyText"/>
               <w:ind w:firstLine="0"/>
               <w:rPr>
                 <w:lang w:val="da-DK"/>
@@ -1485,7 +1385,7 @@
           </w:tcPr>
           <w:p>
             <w:pPr>
-              <w:pStyle w:val="Brdtekst"/>
+              <w:pStyle w:val="BodyText"/>
               <w:ind w:firstLine="0"/>
               <w:rPr>
                 <w:lang w:val="da-DK"/>
@@ -1507,7 +1407,7 @@
           </w:tcPr>
           <w:p>
             <w:pPr>
-              <w:pStyle w:val="Brdtekst"/>
+              <w:pStyle w:val="BodyText"/>
               <w:ind w:firstLine="0"/>
               <w:rPr>
                 <w:lang w:val="da-DK"/>
@@ -1527,7 +1427,7 @@
           </w:tcPr>
           <w:p>
             <w:pPr>
-              <w:pStyle w:val="Brdtekst"/>
+              <w:pStyle w:val="BodyText"/>
               <w:ind w:firstLine="0"/>
               <w:rPr>
                 <w:lang w:val="da-DK"/>
@@ -1547,7 +1447,7 @@
           </w:tcPr>
           <w:p>
             <w:pPr>
-              <w:pStyle w:val="Brdtekst"/>
+              <w:pStyle w:val="BodyText"/>
               <w:ind w:firstLine="0"/>
               <w:rPr>
                 <w:lang w:val="da-DK"/>
@@ -1567,7 +1467,7 @@
           </w:tcPr>
           <w:p>
             <w:pPr>
-              <w:pStyle w:val="Brdtekst"/>
+              <w:pStyle w:val="BodyText"/>
               <w:ind w:firstLine="0"/>
               <w:rPr>
                 <w:lang w:val="da-DK"/>
@@ -1589,7 +1489,7 @@
           </w:tcPr>
           <w:p>
             <w:pPr>
-              <w:pStyle w:val="Brdtekst"/>
+              <w:pStyle w:val="BodyText"/>
               <w:ind w:firstLine="0"/>
               <w:rPr>
                 <w:lang w:val="da-DK"/>
@@ -1609,7 +1509,7 @@
           </w:tcPr>
           <w:p>
             <w:pPr>
-              <w:pStyle w:val="Brdtekst"/>
+              <w:pStyle w:val="BodyText"/>
               <w:ind w:firstLine="0"/>
               <w:rPr>
                 <w:lang w:val="da-DK"/>
@@ -1629,7 +1529,7 @@
           </w:tcPr>
           <w:p>
             <w:pPr>
-              <w:pStyle w:val="Brdtekst"/>
+              <w:pStyle w:val="BodyText"/>
               <w:ind w:firstLine="0"/>
               <w:rPr>
                 <w:lang w:val="da-DK"/>
@@ -1649,7 +1549,7 @@
           </w:tcPr>
           <w:p>
             <w:pPr>
-              <w:pStyle w:val="Brdtekst"/>
+              <w:pStyle w:val="BodyText"/>
               <w:ind w:firstLine="0"/>
               <w:rPr>
                 <w:lang w:val="da-DK"/>
@@ -1671,7 +1571,7 @@
           </w:tcPr>
           <w:p>
             <w:pPr>
-              <w:pStyle w:val="Brdtekst"/>
+              <w:pStyle w:val="BodyText"/>
               <w:ind w:firstLine="0"/>
               <w:rPr>
                 <w:lang w:val="da-DK"/>
@@ -1691,7 +1591,7 @@
           </w:tcPr>
           <w:p>
             <w:pPr>
-              <w:pStyle w:val="Brdtekst"/>
+              <w:pStyle w:val="BodyText"/>
               <w:ind w:firstLine="0"/>
               <w:rPr>
                 <w:lang w:val="da-DK"/>
@@ -1711,7 +1611,7 @@
           </w:tcPr>
           <w:p>
             <w:pPr>
-              <w:pStyle w:val="Brdtekst"/>
+              <w:pStyle w:val="BodyText"/>
               <w:ind w:firstLine="0"/>
               <w:rPr>
                 <w:lang w:val="da-DK"/>
@@ -1731,7 +1631,7 @@
           </w:tcPr>
           <w:p>
             <w:pPr>
-              <w:pStyle w:val="Brdtekst"/>
+              <w:pStyle w:val="BodyText"/>
               <w:ind w:firstLine="0"/>
               <w:rPr>
                 <w:lang w:val="da-DK"/>
@@ -1753,7 +1653,7 @@
           </w:tcPr>
           <w:p>
             <w:pPr>
-              <w:pStyle w:val="Brdtekst"/>
+              <w:pStyle w:val="BodyText"/>
               <w:ind w:firstLine="0"/>
               <w:rPr>
                 <w:lang w:val="da-DK"/>
@@ -1773,7 +1673,7 @@
           </w:tcPr>
           <w:p>
             <w:pPr>
-              <w:pStyle w:val="Brdtekst"/>
+              <w:pStyle w:val="BodyText"/>
               <w:ind w:firstLine="0"/>
               <w:rPr>
                 <w:lang w:val="da-DK"/>
@@ -1793,7 +1693,7 @@
           </w:tcPr>
           <w:p>
             <w:pPr>
-              <w:pStyle w:val="Brdtekst"/>
+              <w:pStyle w:val="BodyText"/>
               <w:ind w:firstLine="0"/>
               <w:rPr>
                 <w:lang w:val="da-DK"/>
@@ -1813,7 +1713,7 @@
           </w:tcPr>
           <w:p>
             <w:pPr>
-              <w:pStyle w:val="Brdtekst"/>
+              <w:pStyle w:val="BodyText"/>
               <w:ind w:firstLine="0"/>
               <w:rPr>
                 <w:lang w:val="da-DK"/>
@@ -1835,7 +1735,7 @@
           </w:tcPr>
           <w:p>
             <w:pPr>
-              <w:pStyle w:val="Brdtekst"/>
+              <w:pStyle w:val="BodyText"/>
               <w:ind w:firstLine="0"/>
               <w:rPr>
                 <w:lang w:val="da-DK"/>
@@ -1855,7 +1755,7 @@
           </w:tcPr>
           <w:p>
             <w:pPr>
-              <w:pStyle w:val="Brdtekst"/>
+              <w:pStyle w:val="BodyText"/>
               <w:ind w:firstLine="0"/>
               <w:rPr>
                 <w:lang w:val="da-DK"/>
@@ -1875,7 +1775,7 @@
           </w:tcPr>
           <w:p>
             <w:pPr>
-              <w:pStyle w:val="Brdtekst"/>
+              <w:pStyle w:val="BodyText"/>
               <w:ind w:firstLine="0"/>
               <w:rPr>
                 <w:lang w:val="da-DK"/>
@@ -1895,7 +1795,7 @@
           </w:tcPr>
           <w:p>
             <w:pPr>
-              <w:pStyle w:val="Brdtekst"/>
+              <w:pStyle w:val="BodyText"/>
               <w:ind w:firstLine="0"/>
               <w:rPr>
                 <w:lang w:val="da-DK"/>
@@ -1913,7 +1813,7 @@
     </w:tbl>
     <w:p>
       <w:pPr>
-        <w:pStyle w:val="Brdtekst"/>
+        <w:pStyle w:val="BodyText"/>
         <w:rPr>
           <w:lang w:val="da-DK"/>
         </w:rPr>
@@ -1942,7 +1842,7 @@
     </w:p>
     <w:p>
       <w:pPr>
-        <w:pStyle w:val="Overskrift2"/>
+        <w:pStyle w:val="Heading2"/>
         <w:rPr>
           <w:lang w:val="da-DK"/>
         </w:rPr>
@@ -1956,7 +1856,7 @@
     </w:p>
     <w:tbl>
       <w:tblPr>
-        <w:tblStyle w:val="Tabel-Gitter"/>
+        <w:tblStyle w:val="TableGrid"/>
         <w:tblW w:w="0" w:type="auto"/>
         <w:tblLook w:val="04A0"/>
       </w:tblPr>
@@ -1973,7 +1873,7 @@
           </w:tcPr>
           <w:p>
             <w:pPr>
-              <w:pStyle w:val="Brdtekst"/>
+              <w:pStyle w:val="BodyText"/>
               <w:ind w:firstLine="0"/>
               <w:rPr>
                 <w:lang w:val="da-DK"/>
@@ -1994,7 +1894,7 @@
           </w:tcPr>
           <w:p>
             <w:pPr>
-              <w:pStyle w:val="Brdtekst"/>
+              <w:pStyle w:val="BodyText"/>
               <w:ind w:firstLine="0"/>
               <w:rPr>
                 <w:lang w:val="da-DK"/>
@@ -2015,7 +1915,7 @@
           </w:tcPr>
           <w:p>
             <w:pPr>
-              <w:pStyle w:val="Brdtekst"/>
+              <w:pStyle w:val="BodyText"/>
               <w:ind w:firstLine="0"/>
               <w:rPr>
                 <w:lang w:val="da-DK"/>
@@ -2037,7 +1937,7 @@
           </w:tcPr>
           <w:p>
             <w:pPr>
-              <w:pStyle w:val="Brdtekst"/>
+              <w:pStyle w:val="BodyText"/>
               <w:ind w:firstLine="0"/>
               <w:rPr>
                 <w:lang w:val="da-DK"/>
@@ -2057,7 +1957,7 @@
           </w:tcPr>
           <w:p>
             <w:pPr>
-              <w:pStyle w:val="Brdtekst"/>
+              <w:pStyle w:val="BodyText"/>
               <w:ind w:firstLine="0"/>
               <w:rPr>
                 <w:lang w:val="da-DK"/>
@@ -2073,16 +1973,8 @@
               <w:rPr>
                 <w:lang w:val="da-DK"/>
               </w:rPr>
-              <w:t xml:space="preserve"> skal være en </w:t>
-            </w:r>
-            <w:proofErr w:type="spellStart"/>
-            <w:r>
-              <w:rPr>
-                <w:lang w:val="da-DK"/>
-              </w:rPr>
-              <w:t>WEB-Løsning</w:t>
-            </w:r>
-            <w:proofErr w:type="spellEnd"/>
+              <w:t xml:space="preserve"> skal være en WEB-Løsning</w:t>
+            </w:r>
             <w:r>
               <w:rPr>
                 <w:lang w:val="da-DK"/>
@@ -2097,7 +1989,7 @@
           </w:tcPr>
           <w:p>
             <w:pPr>
-              <w:pStyle w:val="Brdtekst"/>
+              <w:pStyle w:val="BodyText"/>
               <w:ind w:firstLine="0"/>
               <w:rPr>
                 <w:lang w:val="da-DK"/>
@@ -2119,7 +2011,7 @@
           </w:tcPr>
           <w:p>
             <w:pPr>
-              <w:pStyle w:val="Brdtekst"/>
+              <w:pStyle w:val="BodyText"/>
               <w:ind w:firstLine="0"/>
               <w:rPr>
                 <w:lang w:val="da-DK"/>
@@ -2139,7 +2031,7 @@
           </w:tcPr>
           <w:p>
             <w:pPr>
-              <w:pStyle w:val="Brdtekst"/>
+              <w:pStyle w:val="BodyText"/>
               <w:ind w:firstLine="0"/>
               <w:rPr>
                 <w:lang w:val="da-DK"/>
@@ -2161,41 +2053,13 @@
               <w:rPr>
                 <w:lang w:val="da-DK"/>
               </w:rPr>
-              <w:t xml:space="preserve">r på en Apache </w:t>
-            </w:r>
-            <w:proofErr w:type="spellStart"/>
-            <w:r>
-              <w:rPr>
-                <w:lang w:val="da-DK"/>
-              </w:rPr>
-              <w:t>Tomcat</w:t>
-            </w:r>
-            <w:proofErr w:type="spellEnd"/>
-            <w:r>
-              <w:rPr>
-                <w:lang w:val="da-DK"/>
-              </w:rPr>
-              <w:t xml:space="preserve"> version 7</w:t>
-            </w:r>
-            <w:r>
-              <w:rPr>
-                <w:lang w:val="da-DK"/>
-              </w:rPr>
-              <w:t xml:space="preserve"> </w:t>
-            </w:r>
-            <w:proofErr w:type="spellStart"/>
-            <w:r>
-              <w:rPr>
-                <w:lang w:val="da-DK"/>
-              </w:rPr>
-              <w:t>ellere</w:t>
-            </w:r>
-            <w:proofErr w:type="spellEnd"/>
-            <w:r>
-              <w:rPr>
-                <w:lang w:val="da-DK"/>
-              </w:rPr>
-              <w:t xml:space="preserve"> nyere</w:t>
+              <w:t>r på en Apache Tomcat version 7</w:t>
+            </w:r>
+            <w:r>
+              <w:rPr>
+                <w:lang w:val="da-DK"/>
+              </w:rPr>
+              <w:t xml:space="preserve"> ellere nyere</w:t>
             </w:r>
             <w:r>
               <w:rPr>
@@ -2211,7 +2075,7 @@
           </w:tcPr>
           <w:p>
             <w:pPr>
-              <w:pStyle w:val="Brdtekst"/>
+              <w:pStyle w:val="BodyText"/>
               <w:ind w:firstLine="0"/>
               <w:rPr>
                 <w:lang w:val="da-DK"/>
@@ -2233,7 +2097,7 @@
           </w:tcPr>
           <w:p>
             <w:pPr>
-              <w:pStyle w:val="Brdtekst"/>
+              <w:pStyle w:val="BodyText"/>
               <w:ind w:firstLine="0"/>
               <w:rPr>
                 <w:lang w:val="da-DK"/>
@@ -2253,31 +2117,17 @@
           </w:tcPr>
           <w:p>
             <w:pPr>
-              <w:pStyle w:val="Brdtekst"/>
-              <w:ind w:firstLine="0"/>
-              <w:rPr>
-                <w:lang w:val="da-DK"/>
-              </w:rPr>
-            </w:pPr>
-            <w:r>
-              <w:rPr>
-                <w:lang w:val="da-DK"/>
-              </w:rPr>
-              <w:t xml:space="preserve">Systemet skal benytte </w:t>
-            </w:r>
-            <w:proofErr w:type="spellStart"/>
-            <w:r>
-              <w:rPr>
-                <w:lang w:val="da-DK"/>
-              </w:rPr>
-              <w:t>java</w:t>
-            </w:r>
-            <w:proofErr w:type="spellEnd"/>
-            <w:r>
-              <w:rPr>
-                <w:lang w:val="da-DK"/>
-              </w:rPr>
-              <w:t xml:space="preserve"> version 1.6 eller nyere.</w:t>
+              <w:pStyle w:val="BodyText"/>
+              <w:ind w:firstLine="0"/>
+              <w:rPr>
+                <w:lang w:val="da-DK"/>
+              </w:rPr>
+            </w:pPr>
+            <w:r>
+              <w:rPr>
+                <w:lang w:val="da-DK"/>
+              </w:rPr>
+              <w:t>Systemet skal benytte java version 1.6 eller nyere.</w:t>
             </w:r>
           </w:p>
         </w:tc>
@@ -2287,7 +2137,7 @@
           </w:tcPr>
           <w:p>
             <w:pPr>
-              <w:pStyle w:val="Brdtekst"/>
+              <w:pStyle w:val="BodyText"/>
               <w:ind w:firstLine="0"/>
               <w:rPr>
                 <w:lang w:val="da-DK"/>
@@ -2303,7 +2153,7 @@
           </w:tcPr>
           <w:p>
             <w:pPr>
-              <w:pStyle w:val="Brdtekst"/>
+              <w:pStyle w:val="BodyText"/>
               <w:ind w:firstLine="0"/>
               <w:rPr>
                 <w:lang w:val="da-DK"/>
@@ -2329,7 +2179,7 @@
           </w:tcPr>
           <w:p>
             <w:pPr>
-              <w:pStyle w:val="Brdtekst"/>
+              <w:pStyle w:val="BodyText"/>
               <w:ind w:firstLine="0"/>
               <w:rPr>
                 <w:lang w:val="da-DK"/>
@@ -2351,30 +2201,8 @@
               <w:rPr>
                 <w:lang w:val="da-DK"/>
               </w:rPr>
-              <w:t xml:space="preserve"> </w:t>
-            </w:r>
-            <w:proofErr w:type="spellStart"/>
-            <w:r>
-              <w:rPr>
-                <w:lang w:val="da-DK"/>
-              </w:rPr>
-              <w:t>java</w:t>
-            </w:r>
-            <w:proofErr w:type="spellEnd"/>
-            <w:r>
-              <w:rPr>
-                <w:lang w:val="da-DK"/>
-              </w:rPr>
-              <w:t xml:space="preserve"> </w:t>
-            </w:r>
-            <w:proofErr w:type="spellStart"/>
-            <w:r>
-              <w:rPr>
-                <w:lang w:val="da-DK"/>
-              </w:rPr>
-              <w:t>frameworks</w:t>
-            </w:r>
-            <w:proofErr w:type="spellEnd"/>
+              <w:t xml:space="preserve"> java frameworks</w:t>
+            </w:r>
             <w:r>
               <w:rPr>
                 <w:lang w:val="da-DK"/>
@@ -2384,7 +2212,7 @@
           </w:p>
           <w:p>
             <w:pPr>
-              <w:pStyle w:val="Brdtekst"/>
+              <w:pStyle w:val="BodyText"/>
               <w:numPr>
                 <w:ilvl w:val="0"/>
                 <w:numId w:val="34"/>
@@ -2397,20 +2225,12 @@
               <w:t xml:space="preserve">– version 1.5 </w:t>
             </w:r>
             <w:r>
-              <w:t xml:space="preserve">– </w:t>
-            </w:r>
-            <w:proofErr w:type="spellStart"/>
-            <w:r>
-              <w:t>som</w:t>
-            </w:r>
-            <w:proofErr w:type="spellEnd"/>
-            <w:r>
-              <w:t xml:space="preserve"> web framework </w:t>
-            </w:r>
-          </w:p>
-          <w:p>
-            <w:pPr>
-              <w:pStyle w:val="Brdtekst"/>
+              <w:t xml:space="preserve">– som web framework </w:t>
+            </w:r>
+          </w:p>
+          <w:p>
+            <w:pPr>
+              <w:pStyle w:val="BodyText"/>
               <w:numPr>
                 <w:ilvl w:val="0"/>
                 <w:numId w:val="34"/>
@@ -2419,52 +2239,22 @@
                 <w:lang w:val="da-DK"/>
               </w:rPr>
             </w:pPr>
-            <w:proofErr w:type="spellStart"/>
             <w:r>
               <w:rPr>
                 <w:lang w:val="da-DK"/>
               </w:rPr>
               <w:t>Hibernate</w:t>
             </w:r>
-            <w:proofErr w:type="spellEnd"/>
-            <w:r>
-              <w:rPr>
-                <w:lang w:val="da-DK"/>
-              </w:rPr>
-              <w:t xml:space="preserve"> - version 4.0 – </w:t>
-            </w:r>
-            <w:proofErr w:type="spellStart"/>
-            <w:r>
-              <w:rPr>
-                <w:lang w:val="da-DK"/>
-              </w:rPr>
-              <w:t>framework</w:t>
-            </w:r>
-            <w:proofErr w:type="spellEnd"/>
-            <w:r>
-              <w:rPr>
-                <w:lang w:val="da-DK"/>
-              </w:rPr>
-              <w:t xml:space="preserve"> som bygger bro mellem </w:t>
-            </w:r>
-            <w:proofErr w:type="gramStart"/>
-            <w:r>
-              <w:rPr>
-                <w:lang w:val="da-DK"/>
-              </w:rPr>
-              <w:t>den</w:t>
-            </w:r>
-            <w:proofErr w:type="gramEnd"/>
-            <w:r>
-              <w:rPr>
-                <w:lang w:val="da-DK"/>
-              </w:rPr>
-              <w:t xml:space="preserve"> objekt orienteret verden og den rationelle database verden </w:t>
-            </w:r>
-          </w:p>
-          <w:p>
-            <w:pPr>
-              <w:pStyle w:val="Brdtekst"/>
+            <w:r>
+              <w:rPr>
+                <w:lang w:val="da-DK"/>
+              </w:rPr>
+              <w:t xml:space="preserve"> - version 4.0 – framework som bygger bro mellem den objekt orienteret verden og den rationelle database verden </w:t>
+            </w:r>
+          </w:p>
+          <w:p>
+            <w:pPr>
+              <w:pStyle w:val="BodyText"/>
               <w:ind w:left="780" w:firstLine="0"/>
               <w:rPr>
                 <w:lang w:val="da-DK"/>
@@ -2478,7 +2268,7 @@
           </w:tcPr>
           <w:p>
             <w:pPr>
-              <w:pStyle w:val="Brdtekst"/>
+              <w:pStyle w:val="BodyText"/>
               <w:ind w:firstLine="0"/>
               <w:rPr>
                 <w:lang w:val="da-DK"/>
@@ -2500,7 +2290,7 @@
           </w:tcPr>
           <w:p>
             <w:pPr>
-              <w:pStyle w:val="Brdtekst"/>
+              <w:pStyle w:val="BodyText"/>
               <w:ind w:firstLine="0"/>
               <w:rPr>
                 <w:lang w:val="da-DK"/>
@@ -2526,7 +2316,7 @@
           </w:tcPr>
           <w:p>
             <w:pPr>
-              <w:pStyle w:val="Brdtekst"/>
+              <w:pStyle w:val="BodyText"/>
               <w:ind w:firstLine="0"/>
               <w:rPr>
                 <w:lang w:val="da-DK"/>
@@ -2542,35 +2332,13 @@
               <w:rPr>
                 <w:lang w:val="da-DK"/>
               </w:rPr>
-              <w:t xml:space="preserve">skal persistere data i en </w:t>
-            </w:r>
-            <w:proofErr w:type="spellStart"/>
-            <w:r>
-              <w:rPr>
-                <w:lang w:val="da-DK"/>
-              </w:rPr>
-              <w:t>JavaDB</w:t>
-            </w:r>
-            <w:proofErr w:type="spellEnd"/>
-            <w:r>
-              <w:rPr>
-                <w:lang w:val="da-DK"/>
-              </w:rPr>
-              <w:t xml:space="preserve"> version 10 eller nyere, som er en del af standard </w:t>
-            </w:r>
-            <w:proofErr w:type="spellStart"/>
-            <w:r>
-              <w:rPr>
-                <w:lang w:val="da-DK"/>
-              </w:rPr>
-              <w:t>java</w:t>
-            </w:r>
-            <w:proofErr w:type="spellEnd"/>
-            <w:r>
-              <w:rPr>
-                <w:lang w:val="da-DK"/>
-              </w:rPr>
-              <w:t>.</w:t>
+              <w:t>skal persistere data i en JavaDB</w:t>
+            </w:r>
+            <w:r>
+              <w:rPr>
+                <w:lang w:val="da-DK"/>
+              </w:rPr>
+              <w:t xml:space="preserve"> version 10 eller nyere, som er en del af standard java.</w:t>
             </w:r>
           </w:p>
         </w:tc>
@@ -2580,7 +2348,7 @@
           </w:tcPr>
           <w:p>
             <w:pPr>
-              <w:pStyle w:val="Brdtekst"/>
+              <w:pStyle w:val="BodyText"/>
               <w:ind w:firstLine="0"/>
               <w:rPr>
                 <w:lang w:val="da-DK"/>
@@ -2602,7 +2370,7 @@
           </w:tcPr>
           <w:p>
             <w:pPr>
-              <w:pStyle w:val="Brdtekst"/>
+              <w:pStyle w:val="BodyText"/>
               <w:ind w:firstLine="0"/>
               <w:rPr>
                 <w:lang w:val="da-DK"/>
@@ -2628,7 +2396,7 @@
           </w:tcPr>
           <w:p>
             <w:pPr>
-              <w:pStyle w:val="Brdtekst"/>
+              <w:pStyle w:val="BodyText"/>
               <w:ind w:firstLine="0"/>
               <w:rPr>
                 <w:lang w:val="da-DK"/>
@@ -2650,21 +2418,7 @@
               <w:rPr>
                 <w:lang w:val="da-DK"/>
               </w:rPr>
-              <w:t xml:space="preserve">. Som minimum under </w:t>
-            </w:r>
-            <w:proofErr w:type="spellStart"/>
-            <w:r>
-              <w:rPr>
-                <w:lang w:val="da-DK"/>
-              </w:rPr>
-              <w:t>login</w:t>
-            </w:r>
-            <w:proofErr w:type="spellEnd"/>
-            <w:r>
-              <w:rPr>
-                <w:lang w:val="da-DK"/>
-              </w:rPr>
-              <w:t xml:space="preserve"> processen.</w:t>
+              <w:t>. Som minimum under login processen.</w:t>
             </w:r>
           </w:p>
         </w:tc>
@@ -2674,7 +2428,7 @@
           </w:tcPr>
           <w:p>
             <w:pPr>
-              <w:pStyle w:val="Brdtekst"/>
+              <w:pStyle w:val="BodyText"/>
               <w:ind w:firstLine="0"/>
               <w:rPr>
                 <w:lang w:val="da-DK"/>
@@ -2696,7 +2450,7 @@
           </w:tcPr>
           <w:p>
             <w:pPr>
-              <w:pStyle w:val="Brdtekst"/>
+              <w:pStyle w:val="BodyText"/>
               <w:ind w:firstLine="0"/>
               <w:rPr>
                 <w:lang w:val="da-DK"/>
@@ -2722,7 +2476,7 @@
           </w:tcPr>
           <w:p>
             <w:pPr>
-              <w:pStyle w:val="Brdtekst"/>
+              <w:pStyle w:val="BodyText"/>
               <w:ind w:firstLine="0"/>
               <w:rPr>
                 <w:lang w:val="da-DK"/>
@@ -2744,21 +2498,7 @@
               <w:rPr>
                 <w:lang w:val="da-DK"/>
               </w:rPr>
-              <w:t xml:space="preserve">, vha. </w:t>
-            </w:r>
-            <w:proofErr w:type="spellStart"/>
-            <w:r>
-              <w:rPr>
-                <w:lang w:val="da-DK"/>
-              </w:rPr>
-              <w:t>Hibernate</w:t>
-            </w:r>
-            <w:proofErr w:type="spellEnd"/>
-            <w:r>
-              <w:rPr>
-                <w:lang w:val="da-DK"/>
-              </w:rPr>
-              <w:t xml:space="preserve">. </w:t>
+              <w:t xml:space="preserve">, vha. Hibernate. </w:t>
             </w:r>
           </w:p>
         </w:tc>
@@ -2768,7 +2508,7 @@
           </w:tcPr>
           <w:p>
             <w:pPr>
-              <w:pStyle w:val="Brdtekst"/>
+              <w:pStyle w:val="BodyText"/>
               <w:ind w:firstLine="0"/>
               <w:rPr>
                 <w:lang w:val="da-DK"/>
@@ -2790,7 +2530,7 @@
           </w:tcPr>
           <w:p>
             <w:pPr>
-              <w:pStyle w:val="Brdtekst"/>
+              <w:pStyle w:val="BodyText"/>
               <w:ind w:firstLine="0"/>
               <w:rPr>
                 <w:lang w:val="da-DK"/>
@@ -2810,7 +2550,7 @@
           </w:tcPr>
           <w:p>
             <w:pPr>
-              <w:pStyle w:val="Brdtekst"/>
+              <w:pStyle w:val="BodyText"/>
               <w:ind w:firstLine="0"/>
               <w:rPr>
                 <w:lang w:val="da-DK"/>
@@ -2832,21 +2572,7 @@
               <w:rPr>
                 <w:lang w:val="da-DK"/>
               </w:rPr>
-              <w:t xml:space="preserve">det format som bliver standard for </w:t>
-            </w:r>
-            <w:proofErr w:type="spellStart"/>
-            <w:r>
-              <w:rPr>
-                <w:lang w:val="da-DK"/>
-              </w:rPr>
-              <w:t>HTML’s</w:t>
-            </w:r>
-            <w:proofErr w:type="spellEnd"/>
-            <w:r>
-              <w:rPr>
-                <w:lang w:val="da-DK"/>
-              </w:rPr>
-              <w:t xml:space="preserve"> video tag. Pt. er det OGG formatet.</w:t>
+              <w:t>det format som bliver standard for HTML’s video tag. Pt. er det OGG formatet.</w:t>
             </w:r>
           </w:p>
         </w:tc>
@@ -2856,7 +2582,7 @@
           </w:tcPr>
           <w:p>
             <w:pPr>
-              <w:pStyle w:val="Brdtekst"/>
+              <w:pStyle w:val="BodyText"/>
               <w:ind w:firstLine="0"/>
               <w:rPr>
                 <w:lang w:val="da-DK"/>
@@ -2878,7 +2604,7 @@
           </w:tcPr>
           <w:p>
             <w:pPr>
-              <w:pStyle w:val="Brdtekst"/>
+              <w:pStyle w:val="BodyText"/>
               <w:ind w:firstLine="0"/>
               <w:rPr>
                 <w:lang w:val="da-DK"/>
@@ -2898,7 +2624,7 @@
           </w:tcPr>
           <w:p>
             <w:pPr>
-              <w:pStyle w:val="Brdtekst"/>
+              <w:pStyle w:val="BodyText"/>
               <w:ind w:firstLine="0"/>
               <w:rPr>
                 <w:lang w:val="da-DK"/>
@@ -2918,7 +2644,7 @@
           </w:tcPr>
           <w:p>
             <w:pPr>
-              <w:pStyle w:val="Brdtekst"/>
+              <w:pStyle w:val="BodyText"/>
               <w:ind w:firstLine="0"/>
               <w:rPr>
                 <w:lang w:val="da-DK"/>
@@ -2934,7 +2660,7 @@
           </w:tcPr>
           <w:p>
             <w:pPr>
-              <w:pStyle w:val="Brdtekst"/>
+              <w:pStyle w:val="BodyText"/>
               <w:ind w:firstLine="0"/>
               <w:rPr>
                 <w:lang w:val="da-DK"/>
@@ -2948,7 +2674,7 @@
           </w:tcPr>
           <w:p>
             <w:pPr>
-              <w:pStyle w:val="Brdtekst"/>
+              <w:pStyle w:val="BodyText"/>
               <w:ind w:firstLine="0"/>
               <w:rPr>
                 <w:lang w:val="da-DK"/>
@@ -2962,7 +2688,7 @@
           </w:tcPr>
           <w:p>
             <w:pPr>
-              <w:pStyle w:val="Brdtekst"/>
+              <w:pStyle w:val="BodyText"/>
               <w:ind w:firstLine="0"/>
               <w:rPr>
                 <w:lang w:val="da-DK"/>
@@ -2974,7 +2700,7 @@
     </w:tbl>
     <w:p>
       <w:pPr>
-        <w:pStyle w:val="Brdtekst"/>
+        <w:pStyle w:val="BodyText"/>
         <w:rPr>
           <w:lang w:val="da-DK"/>
         </w:rPr>
@@ -2982,26 +2708,10 @@
     </w:p>
     <w:p>
       <w:pPr>
-        <w:pStyle w:val="Brdtekst"/>
+        <w:pStyle w:val="BodyText"/>
       </w:pPr>
       <w:r>
-        <w:t xml:space="preserve">TODO: </w:t>
-      </w:r>
-      <w:proofErr w:type="spellStart"/>
-      <w:r>
-        <w:t>Huske</w:t>
-      </w:r>
-      <w:proofErr w:type="spellEnd"/>
-      <w:r>
-        <w:t xml:space="preserve"> </w:t>
-      </w:r>
-      <w:proofErr w:type="spellStart"/>
-      <w:r>
-        <w:t>noter</w:t>
-      </w:r>
-      <w:proofErr w:type="spellEnd"/>
-      <w:r>
-        <w:t xml:space="preserve"> med Wicket, Hibernate, Apache Tomcat</w:t>
+        <w:t>TODO: Huske noter med Wicket, Hibernate, Apache Tomcat</w:t>
       </w:r>
       <w:r>
         <w:t>, FFMPEG</w:t>
@@ -3009,7 +2719,7 @@
     </w:p>
     <w:p>
       <w:pPr>
-        <w:pStyle w:val="Overskrift2"/>
+        <w:pStyle w:val="Heading2"/>
       </w:pPr>
       <w:r>
         <w:t xml:space="preserve">                          </w:t>
@@ -3081,7 +2791,7 @@
     <w:sdtContent>
       <w:p>
         <w:pPr>
-          <w:pStyle w:val="Sidefod"/>
+          <w:pStyle w:val="Footer"/>
           <w:jc w:val="center"/>
         </w:pPr>
         <w:fldSimple w:instr=" PAGE   \* MERGEFORMAT ">
@@ -3097,7 +2807,7 @@
   </w:sdt>
   <w:p>
     <w:pPr>
-      <w:pStyle w:val="Sidefod"/>
+      <w:pStyle w:val="Footer"/>
     </w:pPr>
   </w:p>
 </w:ftr>
@@ -3116,7 +2826,7 @@
     <w:sdtContent>
       <w:p>
         <w:pPr>
-          <w:pStyle w:val="Sidefod"/>
+          <w:pStyle w:val="Footer"/>
           <w:jc w:val="center"/>
         </w:pPr>
         <w:fldSimple w:instr=" PAGE   \* MERGEFORMAT ">
@@ -3132,7 +2842,7 @@
   </w:sdt>
   <w:p>
     <w:pPr>
-      <w:pStyle w:val="Sidefod"/>
+      <w:pStyle w:val="Footer"/>
     </w:pPr>
   </w:p>
 </w:ftr>
@@ -3151,7 +2861,7 @@
     <w:sdtContent>
       <w:p>
         <w:pPr>
-          <w:pStyle w:val="Sidefod"/>
+          <w:pStyle w:val="Footer"/>
           <w:jc w:val="center"/>
         </w:pPr>
       </w:p>
@@ -3227,7 +2937,7 @@
 <w:hdr xmlns:ve="http://schemas.openxmlformats.org/markup-compatibility/2006" xmlns:o="urn:schemas-microsoft-com:office:office" xmlns:r="http://schemas.openxmlformats.org/officeDocument/2006/relationships" xmlns:m="http://schemas.openxmlformats.org/officeDocument/2006/math" xmlns:v="urn:schemas-microsoft-com:vml" xmlns:wp="http://schemas.openxmlformats.org/drawingml/2006/wordprocessingDrawing" xmlns:w10="urn:schemas-microsoft-com:office:word" xmlns:w="http://schemas.openxmlformats.org/wordprocessingml/2006/main" xmlns:wne="http://schemas.microsoft.com/office/word/2006/wordml">
   <w:p>
     <w:pPr>
-      <w:pStyle w:val="Sidehoved"/>
+      <w:pStyle w:val="Header"/>
     </w:pPr>
   </w:p>
 </w:hdr>
@@ -3237,7 +2947,7 @@
 <w:hdr xmlns:ve="http://schemas.openxmlformats.org/markup-compatibility/2006" xmlns:o="urn:schemas-microsoft-com:office:office" xmlns:r="http://schemas.openxmlformats.org/officeDocument/2006/relationships" xmlns:m="http://schemas.openxmlformats.org/officeDocument/2006/math" xmlns:v="urn:schemas-microsoft-com:vml" xmlns:wp="http://schemas.openxmlformats.org/drawingml/2006/wordprocessingDrawing" xmlns:w10="urn:schemas-microsoft-com:office:word" xmlns:w="http://schemas.openxmlformats.org/wordprocessingml/2006/main" xmlns:wne="http://schemas.microsoft.com/office/word/2006/wordml">
   <w:p>
     <w:pPr>
-      <w:pStyle w:val="Sidehoved"/>
+      <w:pStyle w:val="Header"/>
     </w:pPr>
   </w:p>
 </w:hdr>
@@ -3247,7 +2957,7 @@
 <w:hdr xmlns:ve="http://schemas.openxmlformats.org/markup-compatibility/2006" xmlns:o="urn:schemas-microsoft-com:office:office" xmlns:r="http://schemas.openxmlformats.org/officeDocument/2006/relationships" xmlns:m="http://schemas.openxmlformats.org/officeDocument/2006/math" xmlns:v="urn:schemas-microsoft-com:vml" xmlns:wp="http://schemas.openxmlformats.org/drawingml/2006/wordprocessingDrawing" xmlns:w10="urn:schemas-microsoft-com:office:word" xmlns:w="http://schemas.openxmlformats.org/wordprocessingml/2006/main" xmlns:wne="http://schemas.microsoft.com/office/word/2006/wordml">
   <w:p>
     <w:pPr>
-      <w:pStyle w:val="Sidehoved"/>
+      <w:pStyle w:val="Header"/>
     </w:pPr>
   </w:p>
 </w:hdr>
@@ -3261,7 +2971,7 @@
     <w:tmpl w:val="FFFFFFFF"/>
     <w:lvl w:ilvl="0">
       <w:numFmt w:val="decimal"/>
-      <w:pStyle w:val="Opstilling-punkttegn"/>
+      <w:pStyle w:val="ListBullet"/>
       <w:lvlText w:val="*"/>
       <w:lvlJc w:val="left"/>
       <w:pPr>
@@ -6382,7 +6092,7 @@
     <w:lvlOverride w:ilvl="0">
       <w:lvl w:ilvl="0">
         <w:numFmt w:val="bullet"/>
-        <w:pStyle w:val="Opstilling-punkttegn"/>
+        <w:pStyle w:val="ListBullet"/>
         <w:lvlText w:val=""/>
         <w:legacy w:legacy="1" w:legacySpace="0" w:legacyIndent="360"/>
         <w:lvlJc w:val="left"/>
@@ -6685,11 +6395,11 @@
       <w:lang w:val="en-US" w:eastAsia="en-US" w:bidi="da-DK"/>
     </w:rPr>
   </w:style>
-  <w:style w:type="paragraph" w:styleId="Overskrift1">
+  <w:style w:type="paragraph" w:styleId="Heading1">
     <w:name w:val="heading 1"/>
     <w:basedOn w:val="Normal"/>
-    <w:next w:val="Brdtekst"/>
-    <w:link w:val="Overskrift1Tegn"/>
+    <w:next w:val="BodyText"/>
+    <w:link w:val="Heading1Char"/>
     <w:uiPriority w:val="9"/>
     <w:qFormat/>
     <w:rsid w:val="00752A01"/>
@@ -6714,10 +6424,10 @@
       <w:szCs w:val="18"/>
     </w:rPr>
   </w:style>
-  <w:style w:type="paragraph" w:styleId="Overskrift2">
+  <w:style w:type="paragraph" w:styleId="Heading2">
     <w:name w:val="heading 2"/>
     <w:basedOn w:val="Normal"/>
-    <w:next w:val="Brdtekst"/>
+    <w:next w:val="BodyText"/>
     <w:qFormat/>
     <w:rsid w:val="00752A01"/>
     <w:pPr>
@@ -6737,11 +6447,11 @@
       <w:szCs w:val="18"/>
     </w:rPr>
   </w:style>
-  <w:style w:type="paragraph" w:styleId="Overskrift3">
+  <w:style w:type="paragraph" w:styleId="Heading3">
     <w:name w:val="heading 3"/>
     <w:basedOn w:val="Normal"/>
-    <w:next w:val="Brdtekst"/>
-    <w:link w:val="Overskrift3Tegn"/>
+    <w:next w:val="BodyText"/>
+    <w:link w:val="Heading3Char"/>
     <w:qFormat/>
     <w:rsid w:val="00752A01"/>
     <w:pPr>
@@ -6758,10 +6468,10 @@
       <w:szCs w:val="20"/>
     </w:rPr>
   </w:style>
-  <w:style w:type="paragraph" w:styleId="Overskrift4">
+  <w:style w:type="paragraph" w:styleId="Heading4">
     <w:name w:val="heading 4"/>
     <w:basedOn w:val="Normal"/>
-    <w:next w:val="Brdtekst"/>
+    <w:next w:val="BodyText"/>
     <w:qFormat/>
     <w:rsid w:val="00752A01"/>
     <w:pPr>
@@ -6780,10 +6490,10 @@
       <w:szCs w:val="24"/>
     </w:rPr>
   </w:style>
-  <w:style w:type="paragraph" w:styleId="Overskrift5">
+  <w:style w:type="paragraph" w:styleId="Heading5">
     <w:name w:val="heading 5"/>
     <w:basedOn w:val="Normal"/>
-    <w:next w:val="Brdtekst"/>
+    <w:next w:val="BodyText"/>
     <w:qFormat/>
     <w:rsid w:val="00752A01"/>
     <w:pPr>
@@ -6798,10 +6508,10 @@
       <w:kern w:val="20"/>
     </w:rPr>
   </w:style>
-  <w:style w:type="paragraph" w:styleId="Overskrift6">
+  <w:style w:type="paragraph" w:styleId="Heading6">
     <w:name w:val="heading 6"/>
     <w:basedOn w:val="Normal"/>
-    <w:next w:val="Brdtekst"/>
+    <w:next w:val="BodyText"/>
     <w:qFormat/>
     <w:rsid w:val="00752A01"/>
     <w:pPr>
@@ -6817,10 +6527,10 @@
       <w:kern w:val="20"/>
     </w:rPr>
   </w:style>
-  <w:style w:type="paragraph" w:styleId="Overskrift7">
+  <w:style w:type="paragraph" w:styleId="Heading7">
     <w:name w:val="heading 7"/>
     <w:basedOn w:val="Normal"/>
-    <w:next w:val="Brdtekst"/>
+    <w:next w:val="BodyText"/>
     <w:qFormat/>
     <w:rsid w:val="00752A01"/>
     <w:pPr>
@@ -6836,10 +6546,10 @@
       <w:szCs w:val="18"/>
     </w:rPr>
   </w:style>
-  <w:style w:type="paragraph" w:styleId="Overskrift8">
+  <w:style w:type="paragraph" w:styleId="Heading8">
     <w:name w:val="heading 8"/>
     <w:basedOn w:val="Normal"/>
-    <w:next w:val="Brdtekst"/>
+    <w:next w:val="BodyText"/>
     <w:qFormat/>
     <w:rsid w:val="00752A01"/>
     <w:pPr>
@@ -6855,10 +6565,10 @@
       <w:kern w:val="20"/>
     </w:rPr>
   </w:style>
-  <w:style w:type="paragraph" w:styleId="Overskrift9">
+  <w:style w:type="paragraph" w:styleId="Heading9">
     <w:name w:val="heading 9"/>
     <w:basedOn w:val="Normal"/>
-    <w:next w:val="Brdtekst"/>
+    <w:next w:val="BodyText"/>
     <w:qFormat/>
     <w:rsid w:val="00752A01"/>
     <w:pPr>
@@ -6872,13 +6582,13 @@
       <w:kern w:val="20"/>
     </w:rPr>
   </w:style>
-  <w:style w:type="character" w:default="1" w:styleId="Standardskrifttypeiafsnit">
+  <w:style w:type="character" w:default="1" w:styleId="DefaultParagraphFont">
     <w:name w:val="Default Paragraph Font"/>
     <w:uiPriority w:val="1"/>
     <w:semiHidden/>
     <w:unhideWhenUsed/>
   </w:style>
-  <w:style w:type="table" w:default="1" w:styleId="Tabel-Normal">
+  <w:style w:type="table" w:default="1" w:styleId="TableNormal">
     <w:name w:val="Normal Table"/>
     <w:uiPriority w:val="99"/>
     <w:semiHidden/>
@@ -6894,16 +6604,16 @@
       </w:tblCellMar>
     </w:tblPr>
   </w:style>
-  <w:style w:type="numbering" w:default="1" w:styleId="Ingenoversigt">
+  <w:style w:type="numbering" w:default="1" w:styleId="NoList">
     <w:name w:val="No List"/>
     <w:uiPriority w:val="99"/>
     <w:semiHidden/>
     <w:unhideWhenUsed/>
   </w:style>
-  <w:style w:type="paragraph" w:styleId="Brdtekst">
+  <w:style w:type="paragraph" w:styleId="BodyText">
     <w:name w:val="Body Text"/>
     <w:basedOn w:val="Normal"/>
-    <w:link w:val="BrdtekstTegn"/>
+    <w:link w:val="BodyTextChar"/>
     <w:rsid w:val="00752A01"/>
     <w:pPr>
       <w:spacing w:after="240" w:line="240" w:lineRule="atLeast"/>
@@ -6911,7 +6621,7 @@
       <w:jc w:val="both"/>
     </w:pPr>
   </w:style>
-  <w:style w:type="paragraph" w:styleId="Indeks1">
+  <w:style w:type="paragraph" w:styleId="Index1">
     <w:name w:val="index 1"/>
     <w:basedOn w:val="Normal"/>
     <w:semiHidden/>
@@ -6921,7 +6631,7 @@
       <w:szCs w:val="21"/>
     </w:rPr>
   </w:style>
-  <w:style w:type="paragraph" w:styleId="Indeks2">
+  <w:style w:type="paragraph" w:styleId="Index2">
     <w:name w:val="index 2"/>
     <w:basedOn w:val="Normal"/>
     <w:semiHidden/>
@@ -6934,7 +6644,7 @@
       <w:szCs w:val="21"/>
     </w:rPr>
   </w:style>
-  <w:style w:type="paragraph" w:styleId="Indeks3">
+  <w:style w:type="paragraph" w:styleId="Index3">
     <w:name w:val="index 3"/>
     <w:basedOn w:val="Normal"/>
     <w:semiHidden/>
@@ -6947,7 +6657,7 @@
       <w:szCs w:val="21"/>
     </w:rPr>
   </w:style>
-  <w:style w:type="paragraph" w:styleId="Indeks4">
+  <w:style w:type="paragraph" w:styleId="Index4">
     <w:name w:val="index 4"/>
     <w:basedOn w:val="Normal"/>
     <w:semiHidden/>
@@ -6960,7 +6670,7 @@
       <w:szCs w:val="21"/>
     </w:rPr>
   </w:style>
-  <w:style w:type="paragraph" w:styleId="Indeks5">
+  <w:style w:type="paragraph" w:styleId="Index5">
     <w:name w:val="index 5"/>
     <w:basedOn w:val="Normal"/>
     <w:semiHidden/>
@@ -6973,7 +6683,7 @@
       <w:szCs w:val="21"/>
     </w:rPr>
   </w:style>
-  <w:style w:type="paragraph" w:styleId="Indholdsfortegnelse1">
+  <w:style w:type="paragraph" w:styleId="TOC1">
     <w:name w:val="toc 1"/>
     <w:basedOn w:val="Normal"/>
     <w:uiPriority w:val="39"/>
@@ -6985,7 +6695,7 @@
       </w:tabs>
     </w:pPr>
   </w:style>
-  <w:style w:type="paragraph" w:styleId="Indholdsfortegnelse2">
+  <w:style w:type="paragraph" w:styleId="TOC2">
     <w:name w:val="toc 2"/>
     <w:basedOn w:val="Normal"/>
     <w:uiPriority w:val="39"/>
@@ -6997,7 +6707,7 @@
       </w:tabs>
     </w:pPr>
   </w:style>
-  <w:style w:type="paragraph" w:styleId="Indholdsfortegnelse3">
+  <w:style w:type="paragraph" w:styleId="TOC3">
     <w:name w:val="toc 3"/>
     <w:basedOn w:val="Normal"/>
     <w:uiPriority w:val="39"/>
@@ -7012,7 +6722,7 @@
       <w:i/>
     </w:rPr>
   </w:style>
-  <w:style w:type="paragraph" w:styleId="Indholdsfortegnelse4">
+  <w:style w:type="paragraph" w:styleId="TOC4">
     <w:name w:val="toc 4"/>
     <w:basedOn w:val="Normal"/>
     <w:semiHidden/>
@@ -7026,7 +6736,7 @@
       <w:i/>
     </w:rPr>
   </w:style>
-  <w:style w:type="paragraph" w:styleId="Indholdsfortegnelse5">
+  <w:style w:type="paragraph" w:styleId="TOC5">
     <w:name w:val="toc 5"/>
     <w:basedOn w:val="Normal"/>
     <w:semiHidden/>
@@ -7035,22 +6745,22 @@
       <w:i/>
     </w:rPr>
   </w:style>
-  <w:style w:type="paragraph" w:styleId="Fodnotetekst">
+  <w:style w:type="paragraph" w:styleId="FootnoteText">
     <w:name w:val="footnote text"/>
     <w:basedOn w:val="Normal"/>
     <w:semiHidden/>
     <w:rsid w:val="00752A01"/>
   </w:style>
-  <w:style w:type="paragraph" w:styleId="Kommentartekst">
+  <w:style w:type="paragraph" w:styleId="CommentText">
     <w:name w:val="annotation text"/>
     <w:basedOn w:val="Normal"/>
     <w:semiHidden/>
     <w:rsid w:val="00752A01"/>
   </w:style>
-  <w:style w:type="paragraph" w:styleId="Indeksoverskrift">
+  <w:style w:type="paragraph" w:styleId="IndexHeading">
     <w:name w:val="index heading"/>
     <w:basedOn w:val="Normal"/>
-    <w:next w:val="Indeks1"/>
+    <w:next w:val="Index1"/>
     <w:semiHidden/>
     <w:rsid w:val="00752A01"/>
     <w:pPr>
@@ -7062,10 +6772,10 @@
       <w:szCs w:val="28"/>
     </w:rPr>
   </w:style>
-  <w:style w:type="paragraph" w:styleId="Billedtekst">
+  <w:style w:type="paragraph" w:styleId="Caption">
     <w:name w:val="caption"/>
     <w:basedOn w:val="Normal"/>
-    <w:next w:val="Brdtekst"/>
+    <w:next w:val="BodyText"/>
     <w:qFormat/>
     <w:rsid w:val="00752A01"/>
     <w:pPr>
@@ -7077,19 +6787,19 @@
       <w:i/>
     </w:rPr>
   </w:style>
-  <w:style w:type="paragraph" w:styleId="Listeoverfigurer">
+  <w:style w:type="paragraph" w:styleId="TableofFigures">
     <w:name w:val="table of figures"/>
     <w:basedOn w:val="Normal"/>
     <w:semiHidden/>
     <w:rsid w:val="00752A01"/>
   </w:style>
-  <w:style w:type="paragraph" w:styleId="Slutnotetekst">
+  <w:style w:type="paragraph" w:styleId="EndnoteText">
     <w:name w:val="endnote text"/>
     <w:basedOn w:val="Normal"/>
     <w:semiHidden/>
     <w:rsid w:val="00752A01"/>
   </w:style>
-  <w:style w:type="paragraph" w:styleId="Citatsamling">
+  <w:style w:type="paragraph" w:styleId="TableofAuthorities">
     <w:name w:val="table of authorities"/>
     <w:basedOn w:val="Normal"/>
     <w:semiHidden/>
@@ -7100,19 +6810,19 @@
       </w:tabs>
     </w:pPr>
   </w:style>
-  <w:style w:type="paragraph" w:styleId="Makrotekst">
+  <w:style w:type="paragraph" w:styleId="MacroText">
     <w:name w:val="macro"/>
-    <w:basedOn w:val="Brdtekst"/>
+    <w:basedOn w:val="BodyText"/>
     <w:semiHidden/>
     <w:rsid w:val="00752A01"/>
     <w:rPr>
       <w:rFonts w:ascii="Courier New" w:hAnsi="Courier New" w:cs="Courier New"/>
     </w:rPr>
   </w:style>
-  <w:style w:type="paragraph" w:styleId="Citatoverskrift">
+  <w:style w:type="paragraph" w:styleId="TOAHeading">
     <w:name w:val="toa heading"/>
     <w:basedOn w:val="Normal"/>
-    <w:next w:val="Citatsamling"/>
+    <w:next w:val="TableofAuthorities"/>
     <w:semiHidden/>
     <w:rsid w:val="00752A01"/>
     <w:pPr>
@@ -7125,7 +6835,7 @@
       <w:kern w:val="28"/>
     </w:rPr>
   </w:style>
-  <w:style w:type="paragraph" w:styleId="Opstilling-punkttegn">
+  <w:style w:type="paragraph" w:styleId="ListBullet">
     <w:name w:val="List Bullet"/>
     <w:basedOn w:val="Normal"/>
     <w:rsid w:val="00752A01"/>
@@ -7138,10 +6848,10 @@
       <w:jc w:val="both"/>
     </w:pPr>
   </w:style>
-  <w:style w:type="paragraph" w:styleId="Undertitel">
+  <w:style w:type="paragraph" w:styleId="Subtitle">
     <w:name w:val="Subtitle"/>
-    <w:basedOn w:val="Titel"/>
-    <w:next w:val="Brdtekst"/>
+    <w:basedOn w:val="Title"/>
+    <w:next w:val="BodyText"/>
     <w:qFormat/>
     <w:rsid w:val="00752A01"/>
     <w:pPr>
@@ -7153,10 +6863,10 @@
       <w:szCs w:val="22"/>
     </w:rPr>
   </w:style>
-  <w:style w:type="paragraph" w:styleId="Titel">
+  <w:style w:type="paragraph" w:styleId="Title">
     <w:name w:val="Title"/>
     <w:basedOn w:val="Normal"/>
-    <w:next w:val="Undertitel"/>
+    <w:next w:val="Subtitle"/>
     <w:qFormat/>
     <w:rsid w:val="00752A01"/>
     <w:pPr>
@@ -7173,10 +6883,10 @@
       <w:szCs w:val="44"/>
     </w:rPr>
   </w:style>
-  <w:style w:type="character" w:customStyle="1" w:styleId="BrdtekstTegn">
-    <w:name w:val="Brødtekst Tegn"/>
-    <w:basedOn w:val="Standardskrifttypeiafsnit"/>
-    <w:link w:val="Brdtekst"/>
+  <w:style w:type="character" w:customStyle="1" w:styleId="BodyTextChar">
+    <w:name w:val="Body Text Char"/>
+    <w:basedOn w:val="DefaultParagraphFont"/>
+    <w:link w:val="BodyText"/>
     <w:locked/>
     <w:rsid w:val="00752A01"/>
     <w:rPr>
@@ -7187,7 +6897,7 @@
   </w:style>
   <w:style w:type="character" w:customStyle="1" w:styleId="BlokcitatTegnTegn">
     <w:name w:val="Blokcitat Tegn Tegn"/>
-    <w:basedOn w:val="Standardskrifttypeiafsnit"/>
+    <w:basedOn w:val="DefaultParagraphFont"/>
     <w:link w:val="Blokcitat"/>
     <w:locked/>
     <w:rsid w:val="00752A01"/>
@@ -7201,7 +6911,7 @@
   </w:style>
   <w:style w:type="paragraph" w:customStyle="1" w:styleId="Blokcitat">
     <w:name w:val="Blokcitat"/>
-    <w:basedOn w:val="Brdtekst"/>
+    <w:basedOn w:val="BodyText"/>
     <w:link w:val="BlokcitatTegnTegn"/>
     <w:autoRedefine/>
     <w:rsid w:val="00752A01"/>
@@ -7223,7 +6933,7 @@
   <w:style w:type="paragraph" w:customStyle="1" w:styleId="SubtitleCover">
     <w:name w:val="Subtitle Cover"/>
     <w:basedOn w:val="TitleCover"/>
-    <w:next w:val="Brdtekst"/>
+    <w:next w:val="BodyText"/>
     <w:rsid w:val="00752A01"/>
     <w:pPr>
       <w:pBdr>
@@ -7275,7 +6985,7 @@
   </w:style>
   <w:style w:type="paragraph" w:customStyle="1" w:styleId="Firmanavn">
     <w:name w:val="Firmanavn"/>
-    <w:basedOn w:val="Brdtekst"/>
+    <w:basedOn w:val="BodyText"/>
     <w:autoRedefine/>
     <w:rsid w:val="00E1051E"/>
     <w:pPr>
@@ -7323,7 +7033,7 @@
   </w:style>
   <w:style w:type="character" w:customStyle="1" w:styleId="OpstillingtalellerbogstTegnTegn">
     <w:name w:val="Opstilling – tal eller bogst. Tegn Tegn"/>
-    <w:basedOn w:val="Standardskrifttypeiafsnit"/>
+    <w:basedOn w:val="DefaultParagraphFont"/>
     <w:link w:val="Opstillingtalellerbogst"/>
     <w:locked/>
     <w:rsid w:val="00752A01"/>
@@ -7384,7 +7094,7 @@
       <w:lang w:val="da-DK" w:eastAsia="da-DK"/>
     </w:rPr>
   </w:style>
-  <w:style w:type="character" w:styleId="Fodnotehenvisning">
+  <w:style w:type="character" w:styleId="FootnoteReference">
     <w:name w:val="footnote reference"/>
     <w:semiHidden/>
     <w:rsid w:val="00752A01"/>
@@ -7392,7 +7102,7 @@
       <w:vertAlign w:val="superscript"/>
     </w:rPr>
   </w:style>
-  <w:style w:type="character" w:styleId="Kommentarhenvisning">
+  <w:style w:type="character" w:styleId="CommentReference">
     <w:name w:val="annotation reference"/>
     <w:semiHidden/>
     <w:rsid w:val="00752A01"/>
@@ -7400,14 +7110,14 @@
       <w:sz w:val="16"/>
     </w:rPr>
   </w:style>
-  <w:style w:type="character" w:styleId="Sidetal">
+  <w:style w:type="character" w:styleId="PageNumber">
     <w:name w:val="page number"/>
     <w:rsid w:val="00752A01"/>
     <w:rPr>
       <w:sz w:val="24"/>
     </w:rPr>
   </w:style>
-  <w:style w:type="character" w:styleId="Slutnotehenvisning">
+  <w:style w:type="character" w:styleId="EndnoteReference">
     <w:name w:val="endnote reference"/>
     <w:semiHidden/>
     <w:rsid w:val="00752A01"/>
@@ -7424,10 +7134,10 @@
       <w:lang w:val="da-DK" w:eastAsia="da-DK" w:bidi="da-DK"/>
     </w:rPr>
   </w:style>
-  <w:style w:type="paragraph" w:styleId="Sidehoved">
+  <w:style w:type="paragraph" w:styleId="Header">
     <w:name w:val="header"/>
     <w:basedOn w:val="Normal"/>
-    <w:link w:val="SidehovedTegn"/>
+    <w:link w:val="HeaderChar"/>
     <w:uiPriority w:val="99"/>
     <w:rsid w:val="00752A01"/>
     <w:pPr>
@@ -7437,10 +7147,10 @@
       </w:tabs>
     </w:pPr>
   </w:style>
-  <w:style w:type="paragraph" w:styleId="Sidefod">
+  <w:style w:type="paragraph" w:styleId="Footer">
     <w:name w:val="footer"/>
     <w:basedOn w:val="Normal"/>
-    <w:link w:val="SidefodTegn"/>
+    <w:link w:val="FooterChar"/>
     <w:uiPriority w:val="99"/>
     <w:rsid w:val="00752A01"/>
     <w:pPr>
@@ -7450,9 +7160,9 @@
       </w:tabs>
     </w:pPr>
   </w:style>
-  <w:style w:type="paragraph" w:styleId="Overskrift">
+  <w:style w:type="paragraph" w:styleId="TOCHeading">
     <w:name w:val="TOC Heading"/>
-    <w:basedOn w:val="Overskrift1"/>
+    <w:basedOn w:val="Heading1"/>
     <w:next w:val="Normal"/>
     <w:uiPriority w:val="39"/>
     <w:unhideWhenUsed/>
@@ -7481,7 +7191,7 @@
   </w:style>
   <w:style w:type="character" w:styleId="Hyperlink">
     <w:name w:val="Hyperlink"/>
-    <w:basedOn w:val="Standardskrifttypeiafsnit"/>
+    <w:basedOn w:val="DefaultParagraphFont"/>
     <w:uiPriority w:val="99"/>
     <w:unhideWhenUsed/>
     <w:rsid w:val="00490261"/>
@@ -7490,9 +7200,9 @@
       <w:u w:val="single"/>
     </w:rPr>
   </w:style>
-  <w:style w:type="character" w:styleId="Fremhv">
+  <w:style w:type="character" w:styleId="Emphasis">
     <w:name w:val="Emphasis"/>
-    <w:basedOn w:val="Standardskrifttypeiafsnit"/>
+    <w:basedOn w:val="DefaultParagraphFont"/>
     <w:qFormat/>
     <w:rsid w:val="00490261"/>
     <w:rPr>
@@ -7500,10 +7210,10 @@
       <w:iCs/>
     </w:rPr>
   </w:style>
-  <w:style w:type="character" w:customStyle="1" w:styleId="SidehovedTegn">
-    <w:name w:val="Sidehoved Tegn"/>
-    <w:basedOn w:val="Standardskrifttypeiafsnit"/>
-    <w:link w:val="Sidehoved"/>
+  <w:style w:type="character" w:customStyle="1" w:styleId="HeaderChar">
+    <w:name w:val="Header Char"/>
+    <w:basedOn w:val="DefaultParagraphFont"/>
+    <w:link w:val="Header"/>
     <w:uiPriority w:val="99"/>
     <w:rsid w:val="00B41B2D"/>
     <w:rPr>
@@ -7513,10 +7223,10 @@
       <w:lang w:val="en-US" w:eastAsia="en-US" w:bidi="da-DK"/>
     </w:rPr>
   </w:style>
-  <w:style w:type="character" w:customStyle="1" w:styleId="SidefodTegn">
-    <w:name w:val="Sidefod Tegn"/>
-    <w:basedOn w:val="Standardskrifttypeiafsnit"/>
-    <w:link w:val="Sidefod"/>
+  <w:style w:type="character" w:customStyle="1" w:styleId="FooterChar">
+    <w:name w:val="Footer Char"/>
+    <w:basedOn w:val="DefaultParagraphFont"/>
+    <w:link w:val="Footer"/>
     <w:uiPriority w:val="99"/>
     <w:rsid w:val="00B41B2D"/>
     <w:rPr>
@@ -7526,9 +7236,9 @@
       <w:lang w:val="en-US" w:eastAsia="en-US" w:bidi="da-DK"/>
     </w:rPr>
   </w:style>
-  <w:style w:type="character" w:styleId="BesgtHyperlink">
+  <w:style w:type="character" w:styleId="FollowedHyperlink">
     <w:name w:val="FollowedHyperlink"/>
-    <w:basedOn w:val="Standardskrifttypeiafsnit"/>
+    <w:basedOn w:val="DefaultParagraphFont"/>
     <w:rsid w:val="001C32D7"/>
     <w:rPr>
       <w:color w:val="800080" w:themeColor="followedHyperlink"/>
@@ -7553,38 +7263,38 @@
   </w:style>
   <w:style w:type="character" w:customStyle="1" w:styleId="toctoggle">
     <w:name w:val="toctoggle"/>
-    <w:basedOn w:val="Standardskrifttypeiafsnit"/>
+    <w:basedOn w:val="DefaultParagraphFont"/>
     <w:rsid w:val="001C32D7"/>
   </w:style>
   <w:style w:type="character" w:customStyle="1" w:styleId="tocnumber">
     <w:name w:val="tocnumber"/>
-    <w:basedOn w:val="Standardskrifttypeiafsnit"/>
+    <w:basedOn w:val="DefaultParagraphFont"/>
     <w:rsid w:val="001C32D7"/>
   </w:style>
   <w:style w:type="character" w:customStyle="1" w:styleId="toctext">
     <w:name w:val="toctext"/>
-    <w:basedOn w:val="Standardskrifttypeiafsnit"/>
+    <w:basedOn w:val="DefaultParagraphFont"/>
     <w:rsid w:val="001C32D7"/>
   </w:style>
   <w:style w:type="character" w:customStyle="1" w:styleId="editsection">
     <w:name w:val="editsection"/>
-    <w:basedOn w:val="Standardskrifttypeiafsnit"/>
+    <w:basedOn w:val="DefaultParagraphFont"/>
     <w:rsid w:val="001C32D7"/>
   </w:style>
   <w:style w:type="character" w:customStyle="1" w:styleId="mw-headline">
     <w:name w:val="mw-headline"/>
-    <w:basedOn w:val="Standardskrifttypeiafsnit"/>
+    <w:basedOn w:val="DefaultParagraphFont"/>
     <w:rsid w:val="001C32D7"/>
   </w:style>
   <w:style w:type="character" w:customStyle="1" w:styleId="texhtml">
     <w:name w:val="texhtml"/>
-    <w:basedOn w:val="Standardskrifttypeiafsnit"/>
+    <w:basedOn w:val="DefaultParagraphFont"/>
     <w:rsid w:val="00465738"/>
   </w:style>
-  <w:style w:type="paragraph" w:styleId="Markeringsbobletekst">
+  <w:style w:type="paragraph" w:styleId="BalloonText">
     <w:name w:val="Balloon Text"/>
     <w:basedOn w:val="Normal"/>
-    <w:link w:val="MarkeringsbobletekstTegn"/>
+    <w:link w:val="BalloonTextChar"/>
     <w:rsid w:val="006C542B"/>
     <w:rPr>
       <w:rFonts w:ascii="Tahoma" w:hAnsi="Tahoma" w:cs="Tahoma"/>
@@ -7592,10 +7302,10 @@
       <w:szCs w:val="16"/>
     </w:rPr>
   </w:style>
-  <w:style w:type="character" w:customStyle="1" w:styleId="MarkeringsbobletekstTegn">
-    <w:name w:val="Markeringsbobletekst Tegn"/>
-    <w:basedOn w:val="Standardskrifttypeiafsnit"/>
-    <w:link w:val="Markeringsbobletekst"/>
+  <w:style w:type="character" w:customStyle="1" w:styleId="BalloonTextChar">
+    <w:name w:val="Balloon Text Char"/>
+    <w:basedOn w:val="DefaultParagraphFont"/>
+    <w:link w:val="BalloonText"/>
     <w:rsid w:val="006C542B"/>
     <w:rPr>
       <w:rFonts w:ascii="Tahoma" w:hAnsi="Tahoma" w:cs="Tahoma"/>
@@ -7604,9 +7314,9 @@
       <w:lang w:val="en-US" w:eastAsia="en-US" w:bidi="da-DK"/>
     </w:rPr>
   </w:style>
-  <w:style w:type="table" w:styleId="Tabel-Gitter">
+  <w:style w:type="table" w:styleId="TableGrid">
     <w:name w:val="Table Grid"/>
-    <w:basedOn w:val="Tabel-Normal"/>
+    <w:basedOn w:val="TableNormal"/>
     <w:uiPriority w:val="59"/>
     <w:rsid w:val="006C542B"/>
     <w:tblPr>
@@ -7627,7 +7337,7 @@
       </w:tblCellMar>
     </w:tblPr>
   </w:style>
-  <w:style w:type="paragraph" w:styleId="Listeafsnit">
+  <w:style w:type="paragraph" w:styleId="ListParagraph">
     <w:name w:val="List Paragraph"/>
     <w:basedOn w:val="Normal"/>
     <w:uiPriority w:val="34"/>
@@ -7638,10 +7348,10 @@
       <w:contextualSpacing/>
     </w:pPr>
   </w:style>
-  <w:style w:type="character" w:customStyle="1" w:styleId="Overskrift1Tegn">
-    <w:name w:val="Overskrift 1 Tegn"/>
-    <w:basedOn w:val="Standardskrifttypeiafsnit"/>
-    <w:link w:val="Overskrift1"/>
+  <w:style w:type="character" w:customStyle="1" w:styleId="Heading1Char">
+    <w:name w:val="Heading 1 Char"/>
+    <w:basedOn w:val="DefaultParagraphFont"/>
+    <w:link w:val="Heading1"/>
     <w:uiPriority w:val="9"/>
     <w:rsid w:val="001542EA"/>
     <w:rPr>
@@ -7655,10 +7365,10 @@
       <w:lang w:val="en-US" w:eastAsia="en-US" w:bidi="da-DK"/>
     </w:rPr>
   </w:style>
-  <w:style w:type="paragraph" w:styleId="FormateretHTML">
+  <w:style w:type="paragraph" w:styleId="HTMLPreformatted">
     <w:name w:val="HTML Preformatted"/>
     <w:basedOn w:val="Normal"/>
-    <w:link w:val="FormateretHTMLTegn"/>
+    <w:link w:val="HTMLPreformattedChar"/>
     <w:uiPriority w:val="99"/>
     <w:unhideWhenUsed/>
     <w:rsid w:val="001542EA"/>
@@ -7691,10 +7401,10 @@
       <w:lang w:val="da-DK" w:eastAsia="da-DK" w:bidi="ar-SA"/>
     </w:rPr>
   </w:style>
-  <w:style w:type="character" w:customStyle="1" w:styleId="FormateretHTMLTegn">
-    <w:name w:val="Formateret HTML   Tegn"/>
-    <w:basedOn w:val="Standardskrifttypeiafsnit"/>
-    <w:link w:val="FormateretHTML"/>
+  <w:style w:type="character" w:customStyle="1" w:styleId="HTMLPreformattedChar">
+    <w:name w:val="HTML Preformatted Char"/>
+    <w:basedOn w:val="DefaultParagraphFont"/>
+    <w:link w:val="HTMLPreformatted"/>
     <w:uiPriority w:val="99"/>
     <w:rsid w:val="001542EA"/>
     <w:rPr>
@@ -7705,7 +7415,7 @@
   </w:style>
   <w:style w:type="character" w:customStyle="1" w:styleId="line-number1">
     <w:name w:val="line-number1"/>
-    <w:basedOn w:val="Standardskrifttypeiafsnit"/>
+    <w:basedOn w:val="DefaultParagraphFont"/>
     <w:rsid w:val="001542EA"/>
     <w:rPr>
       <w:shd w:val="clear" w:color="auto" w:fill="E9E8E2"/>
@@ -7713,7 +7423,7 @@
   </w:style>
   <w:style w:type="character" w:customStyle="1" w:styleId="keyword-directive1">
     <w:name w:val="keyword-directive1"/>
-    <w:basedOn w:val="Standardskrifttypeiafsnit"/>
+    <w:basedOn w:val="DefaultParagraphFont"/>
     <w:rsid w:val="001542EA"/>
     <w:rPr>
       <w:color w:val="0000E6"/>
@@ -7721,7 +7431,7 @@
   </w:style>
   <w:style w:type="character" w:customStyle="1" w:styleId="comment1">
     <w:name w:val="comment1"/>
-    <w:basedOn w:val="Standardskrifttypeiafsnit"/>
+    <w:basedOn w:val="DefaultParagraphFont"/>
     <w:rsid w:val="001542EA"/>
     <w:rPr>
       <w:color w:val="969696"/>
@@ -7729,7 +7439,7 @@
   </w:style>
   <w:style w:type="character" w:customStyle="1" w:styleId="st01">
     <w:name w:val="st01"/>
-    <w:basedOn w:val="Standardskrifttypeiafsnit"/>
+    <w:basedOn w:val="DefaultParagraphFont"/>
     <w:rsid w:val="001542EA"/>
     <w:rPr>
       <w:rFonts w:ascii="Monospaced" w:hAnsi="Monospaced" w:hint="default"/>
@@ -7740,16 +7450,16 @@
   </w:style>
   <w:style w:type="character" w:customStyle="1" w:styleId="character1">
     <w:name w:val="character1"/>
-    <w:basedOn w:val="Standardskrifttypeiafsnit"/>
+    <w:basedOn w:val="DefaultParagraphFont"/>
     <w:rsid w:val="001542EA"/>
     <w:rPr>
       <w:color w:val="CE7B00"/>
     </w:rPr>
   </w:style>
-  <w:style w:type="character" w:customStyle="1" w:styleId="Overskrift3Tegn">
-    <w:name w:val="Overskrift 3 Tegn"/>
-    <w:basedOn w:val="Standardskrifttypeiafsnit"/>
-    <w:link w:val="Overskrift3"/>
+  <w:style w:type="character" w:customStyle="1" w:styleId="Heading3Char">
+    <w:name w:val="Heading 3 Char"/>
+    <w:basedOn w:val="DefaultParagraphFont"/>
+    <w:link w:val="Heading3"/>
     <w:rsid w:val="000640F6"/>
     <w:rPr>
       <w:rFonts w:ascii="Garamond" w:hAnsi="Garamond"/>
@@ -7760,7 +7470,7 @@
   </w:style>
   <w:style w:type="character" w:customStyle="1" w:styleId="sgml-declaration1">
     <w:name w:val="sgml-declaration1"/>
-    <w:basedOn w:val="Standardskrifttypeiafsnit"/>
+    <w:basedOn w:val="DefaultParagraphFont"/>
     <w:rsid w:val="00774ED7"/>
     <w:rPr>
       <w:color w:val="628FB5"/>
@@ -7768,7 +7478,7 @@
   </w:style>
   <w:style w:type="character" w:customStyle="1" w:styleId="tag1">
     <w:name w:val="tag1"/>
-    <w:basedOn w:val="Standardskrifttypeiafsnit"/>
+    <w:basedOn w:val="DefaultParagraphFont"/>
     <w:rsid w:val="00774ED7"/>
     <w:rPr>
       <w:color w:val="0000E6"/>
@@ -7776,7 +7486,7 @@
   </w:style>
   <w:style w:type="character" w:customStyle="1" w:styleId="argument1">
     <w:name w:val="argument1"/>
-    <w:basedOn w:val="Standardskrifttypeiafsnit"/>
+    <w:basedOn w:val="DefaultParagraphFont"/>
     <w:rsid w:val="00774ED7"/>
     <w:rPr>
       <w:color w:val="009900"/>
@@ -7784,7 +7494,7 @@
   </w:style>
   <w:style w:type="character" w:customStyle="1" w:styleId="value1">
     <w:name w:val="value1"/>
-    <w:basedOn w:val="Standardskrifttypeiafsnit"/>
+    <w:basedOn w:val="DefaultParagraphFont"/>
     <w:rsid w:val="00774ED7"/>
     <w:rPr>
       <w:color w:val="CE7B00"/>
@@ -7792,7 +7502,7 @@
   </w:style>
   <w:style w:type="character" w:customStyle="1" w:styleId="st11">
     <w:name w:val="st11"/>
-    <w:basedOn w:val="Standardskrifttypeiafsnit"/>
+    <w:basedOn w:val="DefaultParagraphFont"/>
     <w:rsid w:val="00460015"/>
     <w:rPr>
       <w:rFonts w:ascii="Monospaced" w:hAnsi="Monospaced" w:hint="default"/>
@@ -7803,7 +7513,7 @@
   </w:style>
   <w:style w:type="character" w:customStyle="1" w:styleId="sql-keyword1">
     <w:name w:val="sql-keyword1"/>
-    <w:basedOn w:val="Standardskrifttypeiafsnit"/>
+    <w:basedOn w:val="DefaultParagraphFont"/>
     <w:rsid w:val="00710C88"/>
     <w:rPr>
       <w:color w:val="0000E6"/>
@@ -7811,7 +7521,7 @@
   </w:style>
   <w:style w:type="character" w:customStyle="1" w:styleId="sql-identifier1">
     <w:name w:val="sql-identifier1"/>
-    <w:basedOn w:val="Standardskrifttypeiafsnit"/>
+    <w:basedOn w:val="DefaultParagraphFont"/>
     <w:rsid w:val="00710C88"/>
     <w:rPr>
       <w:color w:val="009900"/>
@@ -7819,7 +7529,7 @@
   </w:style>
   <w:style w:type="character" w:customStyle="1" w:styleId="sql-block-comment1">
     <w:name w:val="sql-block-comment1"/>
-    <w:basedOn w:val="Standardskrifttypeiafsnit"/>
+    <w:basedOn w:val="DefaultParagraphFont"/>
     <w:rsid w:val="00710C88"/>
     <w:rPr>
       <w:color w:val="969696"/>
@@ -7827,7 +7537,7 @@
   </w:style>
   <w:style w:type="character" w:customStyle="1" w:styleId="sql-string-literal1">
     <w:name w:val="sql-string-literal1"/>
-    <w:basedOn w:val="Standardskrifttypeiafsnit"/>
+    <w:basedOn w:val="DefaultParagraphFont"/>
     <w:rsid w:val="00710C88"/>
     <w:rPr>
       <w:color w:val="CE7B00"/>
@@ -7835,7 +7545,7 @@
   </w:style>
   <w:style w:type="character" w:customStyle="1" w:styleId="xml-value1">
     <w:name w:val="xml-value1"/>
-    <w:basedOn w:val="Standardskrifttypeiafsnit"/>
+    <w:basedOn w:val="DefaultParagraphFont"/>
     <w:rsid w:val="008B1D8C"/>
     <w:rPr>
       <w:color w:val="CE7B00"/>
@@ -7843,7 +7553,7 @@
   </w:style>
   <w:style w:type="character" w:customStyle="1" w:styleId="xml-tag1">
     <w:name w:val="xml-tag1"/>
-    <w:basedOn w:val="Standardskrifttypeiafsnit"/>
+    <w:basedOn w:val="DefaultParagraphFont"/>
     <w:rsid w:val="008B1D8C"/>
     <w:rPr>
       <w:color w:val="0000E6"/>
@@ -7851,7 +7561,7 @@
   </w:style>
   <w:style w:type="character" w:customStyle="1" w:styleId="xml-attribute1">
     <w:name w:val="xml-attribute1"/>
-    <w:basedOn w:val="Standardskrifttypeiafsnit"/>
+    <w:basedOn w:val="DefaultParagraphFont"/>
     <w:rsid w:val="008B1D8C"/>
     <w:rPr>
       <w:color w:val="009900"/>
@@ -7859,15 +7569,15 @@
   </w:style>
   <w:style w:type="character" w:customStyle="1" w:styleId="xml-comment1">
     <w:name w:val="xml-comment1"/>
-    <w:basedOn w:val="Standardskrifttypeiafsnit"/>
+    <w:basedOn w:val="DefaultParagraphFont"/>
     <w:rsid w:val="008B1D8C"/>
     <w:rPr>
       <w:color w:val="969696"/>
     </w:rPr>
   </w:style>
-  <w:style w:type="table" w:styleId="Tabel-3D-effekter1">
+  <w:style w:type="table" w:styleId="Table3Deffects1">
     <w:name w:val="Table 3D effects 1"/>
-    <w:basedOn w:val="Tabel-Normal"/>
+    <w:basedOn w:val="TableNormal"/>
     <w:rsid w:val="00484E4B"/>
     <w:tblPr>
       <w:tblInd w:w="0" w:type="dxa"/>
@@ -7978,9 +7688,9 @@
       </w:tcPr>
     </w:tblStylePr>
   </w:style>
-  <w:style w:type="table" w:styleId="Tabel-3D-effekter2">
+  <w:style w:type="table" w:styleId="Table3Deffects2">
     <w:name w:val="Table 3D effects 2"/>
-    <w:basedOn w:val="Tabel-Normal"/>
+    <w:basedOn w:val="TableNormal"/>
     <w:rsid w:val="00484E4B"/>
     <w:tblPr>
       <w:tblStyleRowBandSize w:val="1"/>
@@ -8055,9 +7765,9 @@
       </w:tcPr>
     </w:tblStylePr>
   </w:style>
-  <w:style w:type="table" w:styleId="Tabel-3D-effekter3">
+  <w:style w:type="table" w:styleId="Table3Deffects3">
     <w:name w:val="Table 3D effects 3"/>
-    <w:basedOn w:val="Tabel-Normal"/>
+    <w:basedOn w:val="TableNormal"/>
     <w:rsid w:val="00484E4B"/>
     <w:tblPr>
       <w:tblStyleRowBandSize w:val="1"/>
@@ -8439,7 +8149,7 @@
 </file>
 
 <file path=customXml/itemProps1.xml><?xml version="1.0" encoding="utf-8"?>
-<ds:datastoreItem xmlns:ds="http://schemas.openxmlformats.org/officeDocument/2006/customXml" ds:itemID="{A3745360-1459-4B11-90C3-7F4522049B8D}">
+<ds:datastoreItem xmlns:ds="http://schemas.openxmlformats.org/officeDocument/2006/customXml" ds:itemID="{0889A4FF-1BB1-4DC8-A7FF-B3484A9FB7F2}">
   <ds:schemaRefs>
     <ds:schemaRef ds:uri="http://schemas.openxmlformats.org/officeDocument/2006/bibliography"/>
   </ds:schemaRefs>

</xml_diff>